<commit_message>
Update Nowy Dokument programu Microsoft Word.docx
Regresja, opisanie
</commit_message>
<xml_diff>
--- a/Efekt6/Nowy Dokument programu Microsoft Word.docx
+++ b/Efekt6/Nowy Dokument programu Microsoft Word.docx
@@ -62,26 +62,37 @@
       </w:r>
     </w:p>
     <w:p>
-      <w:r>
-        <w:tab/>
-      </w:r>
-    </w:p>
-    <w:p>
       <w:pPr>
         <w:pStyle w:val="Legenda"/>
         <w:keepNext/>
+        <w:rPr>
+          <w:rFonts w:ascii="Palatino Linotype" w:hAnsi="Palatino Linotype"/>
+        </w:rPr>
       </w:pPr>
       <w:r>
         <w:t xml:space="preserve">Rysunek </w:t>
       </w:r>
-      <w:fldSimple w:instr=" SEQ Rysunek \* ARABIC ">
-        <w:r>
-          <w:rPr>
-            <w:noProof/>
-          </w:rPr>
-          <w:t>1</w:t>
-        </w:r>
-      </w:fldSimple>
+      <w:r>
+        <w:fldChar w:fldCharType="begin"/>
+      </w:r>
+      <w:r>
+        <w:instrText xml:space="preserve"> SEQ Rysunek \* ARABIC </w:instrText>
+      </w:r>
+      <w:r>
+        <w:fldChar w:fldCharType="separate"/>
+      </w:r>
+      <w:r>
+        <w:rPr>
+          <w:noProof/>
+        </w:rPr>
+        <w:t>1</w:t>
+      </w:r>
+      <w:r>
+        <w:rPr>
+          <w:noProof/>
+        </w:rPr>
+        <w:fldChar w:fldCharType="end"/>
+      </w:r>
       <w:r>
         <w:t xml:space="preserve"> </w:t>
       </w:r>
@@ -118,7 +129,7 @@
                     </pic:cNvPicPr>
                   </pic:nvPicPr>
                   <pic:blipFill>
-                    <a:blip r:embed="rId7">
+                    <a:blip r:embed="rId8">
                       <a:extLst>
                         <a:ext uri="{28A0092B-C50C-407E-A947-70E740481C1C}">
                           <a14:useLocalDpi xmlns:a14="http://schemas.microsoft.com/office/drawing/2010/main" val="0"/>
@@ -159,14 +170,27 @@
         <w:lastRenderedPageBreak/>
         <w:t xml:space="preserve">Rysunek </w:t>
       </w:r>
-      <w:fldSimple w:instr=" SEQ Rysunek \* ARABIC ">
-        <w:r>
-          <w:rPr>
-            <w:noProof/>
-          </w:rPr>
-          <w:t>2</w:t>
-        </w:r>
-      </w:fldSimple>
+      <w:r>
+        <w:fldChar w:fldCharType="begin"/>
+      </w:r>
+      <w:r>
+        <w:instrText xml:space="preserve"> SEQ Rysunek \* ARABIC </w:instrText>
+      </w:r>
+      <w:r>
+        <w:fldChar w:fldCharType="separate"/>
+      </w:r>
+      <w:r>
+        <w:rPr>
+          <w:noProof/>
+        </w:rPr>
+        <w:t>2</w:t>
+      </w:r>
+      <w:r>
+        <w:rPr>
+          <w:noProof/>
+        </w:rPr>
+        <w:fldChar w:fldCharType="end"/>
+      </w:r>
       <w:r>
         <w:t>Korelacje predyktorów z zmienną objaśnianą - wycinek z macierzy korelacji</w:t>
       </w:r>
@@ -177,6 +201,9 @@
         <w:jc w:val="center"/>
       </w:pPr>
       <w:r>
+        <w:rPr>
+          <w:noProof/>
+        </w:rPr>
         <w:drawing>
           <wp:inline distT="0" distB="0" distL="0" distR="0" wp14:anchorId="27A98DE5" wp14:editId="2A8A1397">
             <wp:extent cx="3232298" cy="1881505"/>
@@ -193,7 +220,7 @@
                     <pic:cNvPicPr/>
                   </pic:nvPicPr>
                   <pic:blipFill>
-                    <a:blip r:embed="rId8"/>
+                    <a:blip r:embed="rId9"/>
                     <a:stretch>
                       <a:fillRect/>
                     </a:stretch>
@@ -232,6 +259,75 @@
       <w:pPr>
         <w:keepNext/>
       </w:pPr>
+      <w:r>
+        <w:drawing>
+          <wp:inline distT="0" distB="0" distL="0" distR="0" wp14:anchorId="33D15F7D" wp14:editId="3CAEB863">
+            <wp:extent cx="5760720" cy="3788410"/>
+            <wp:effectExtent l="0" t="0" r="0" b="2540"/>
+            <wp:docPr id="6" name="Obraz 6" descr="Obraz zawierający stół&#10;&#10;Opis wygenerowany automatycznie"/>
+            <wp:cNvGraphicFramePr>
+              <a:graphicFrameLocks xmlns:a="http://schemas.openxmlformats.org/drawingml/2006/main" noChangeAspect="1"/>
+            </wp:cNvGraphicFramePr>
+            <a:graphic xmlns:a="http://schemas.openxmlformats.org/drawingml/2006/main">
+              <a:graphicData uri="http://schemas.openxmlformats.org/drawingml/2006/picture">
+                <pic:pic xmlns:pic="http://schemas.openxmlformats.org/drawingml/2006/picture">
+                  <pic:nvPicPr>
+                    <pic:cNvPr id="6" name="Obraz 6" descr="Obraz zawierający stół&#10;&#10;Opis wygenerowany automatycznie"/>
+                    <pic:cNvPicPr/>
+                  </pic:nvPicPr>
+                  <pic:blipFill>
+                    <a:blip r:embed="rId10"/>
+                    <a:stretch>
+                      <a:fillRect/>
+                    </a:stretch>
+                  </pic:blipFill>
+                  <pic:spPr>
+                    <a:xfrm>
+                      <a:off x="0" y="0"/>
+                      <a:ext cx="5760720" cy="3788410"/>
+                    </a:xfrm>
+                    <a:prstGeom prst="rect">
+                      <a:avLst/>
+                    </a:prstGeom>
+                  </pic:spPr>
+                </pic:pic>
+              </a:graphicData>
+            </a:graphic>
+          </wp:inline>
+        </w:drawing>
+      </w:r>
+    </w:p>
+    <w:p>
+      <w:pPr>
+        <w:keepNext/>
+      </w:pPr>
+      <w:r>
+        <w:t xml:space="preserve">Test na istotność korelacji wykazał, że istotnie ze sobą skolerowane ze zmienną objaśnianą są </w:t>
+      </w:r>
+      <w:r>
+        <w:t xml:space="preserve">min. Zmienne odpowiedzialne za wydatki rozwojowe(r&amp;d), </w:t>
+      </w:r>
+      <w:r>
+        <w:t>procent osób korzysta</w:t>
+      </w:r>
+      <w:r>
+        <w:t>jących</w:t>
+      </w:r>
+      <w:r>
+        <w:t xml:space="preserve"> z usług chmurowych</w:t>
+      </w:r>
+      <w:r>
+        <w:t xml:space="preserve"> czy handel wysokimi technologiami i procent ludzi pracujących</w:t>
+      </w:r>
+      <w:r>
+        <w:t xml:space="preserve">. </w:t>
+      </w:r>
+      <w:r>
+        <w:t>Chcąc jednak bardziej przebadać zależności między zmiennymi, do pierwszego modelu regresji liniowej postanowiono użyć wszystkich predyktoró</w:t>
+      </w:r>
+      <w:r>
+        <w:t>w dostępnych w zbiorze.</w:t>
+      </w:r>
     </w:p>
     <w:p>
       <w:pPr>
@@ -252,16 +348,30 @@
         <w:keepNext/>
       </w:pPr>
       <w:r>
+        <w:lastRenderedPageBreak/>
         <w:t xml:space="preserve">Rysunek </w:t>
       </w:r>
-      <w:fldSimple w:instr=" SEQ Rysunek \* ARABIC ">
-        <w:r>
-          <w:rPr>
-            <w:noProof/>
-          </w:rPr>
-          <w:t>3</w:t>
-        </w:r>
-      </w:fldSimple>
+      <w:r>
+        <w:fldChar w:fldCharType="begin"/>
+      </w:r>
+      <w:r>
+        <w:instrText xml:space="preserve"> SEQ Rysunek \* ARABIC </w:instrText>
+      </w:r>
+      <w:r>
+        <w:fldChar w:fldCharType="separate"/>
+      </w:r>
+      <w:r>
+        <w:rPr>
+          <w:noProof/>
+        </w:rPr>
+        <w:t>3</w:t>
+      </w:r>
+      <w:r>
+        <w:rPr>
+          <w:noProof/>
+        </w:rPr>
+        <w:fldChar w:fldCharType="end"/>
+      </w:r>
       <w:r>
         <w:t>Wyniki modelu regresji liniowej</w:t>
       </w:r>
@@ -271,6 +381,9 @@
         <w:jc w:val="center"/>
       </w:pPr>
       <w:r>
+        <w:rPr>
+          <w:noProof/>
+        </w:rPr>
         <w:drawing>
           <wp:inline distT="0" distB="0" distL="0" distR="0" wp14:anchorId="2CE0D375" wp14:editId="279BCDC4">
             <wp:extent cx="6081824" cy="2689860"/>
@@ -287,7 +400,7 @@
                     <pic:cNvPicPr/>
                   </pic:nvPicPr>
                   <pic:blipFill>
-                    <a:blip r:embed="rId9"/>
+                    <a:blip r:embed="rId11"/>
                     <a:stretch>
                       <a:fillRect/>
                     </a:stretch>
@@ -339,23 +452,38 @@
         <w:keepNext/>
       </w:pPr>
       <w:r>
-        <w:lastRenderedPageBreak/>
         <w:t xml:space="preserve">Rysunek </w:t>
       </w:r>
-      <w:fldSimple w:instr=" SEQ Rysunek \* ARABIC ">
-        <w:r>
-          <w:rPr>
-            <w:noProof/>
-          </w:rPr>
-          <w:t>4</w:t>
-        </w:r>
-      </w:fldSimple>
+      <w:r>
+        <w:fldChar w:fldCharType="begin"/>
+      </w:r>
+      <w:r>
+        <w:instrText xml:space="preserve"> SEQ Rysunek \* ARABIC </w:instrText>
+      </w:r>
+      <w:r>
+        <w:fldChar w:fldCharType="separate"/>
+      </w:r>
+      <w:r>
+        <w:rPr>
+          <w:noProof/>
+        </w:rPr>
+        <w:t>4</w:t>
+      </w:r>
+      <w:r>
+        <w:rPr>
+          <w:noProof/>
+        </w:rPr>
+        <w:fldChar w:fldCharType="end"/>
+      </w:r>
       <w:r>
         <w:t xml:space="preserve"> Wyniki 2. modelu regresji liniowej</w:t>
       </w:r>
     </w:p>
     <w:p>
       <w:r>
+        <w:rPr>
+          <w:noProof/>
+        </w:rPr>
         <w:drawing>
           <wp:inline distT="0" distB="0" distL="0" distR="0" wp14:anchorId="62E099E9" wp14:editId="166F3566">
             <wp:extent cx="6422066" cy="1577340"/>
@@ -372,7 +500,7 @@
                     <pic:cNvPicPr/>
                   </pic:nvPicPr>
                   <pic:blipFill>
-                    <a:blip r:embed="rId10"/>
+                    <a:blip r:embed="rId12"/>
                     <a:stretch>
                       <a:fillRect/>
                     </a:stretch>
@@ -415,6 +543,7 @@
         <w:pStyle w:val="Nagwek1"/>
       </w:pPr>
       <w:r>
+        <w:lastRenderedPageBreak/>
         <w:t>Weryfikacja modelu</w:t>
       </w:r>
     </w:p>
@@ -435,14 +564,27 @@
       <w:r>
         <w:t xml:space="preserve">Rysunek </w:t>
       </w:r>
-      <w:fldSimple w:instr=" SEQ Rysunek \* ARABIC ">
-        <w:r>
-          <w:rPr>
-            <w:noProof/>
-          </w:rPr>
-          <w:t>5</w:t>
-        </w:r>
-      </w:fldSimple>
+      <w:r>
+        <w:fldChar w:fldCharType="begin"/>
+      </w:r>
+      <w:r>
+        <w:instrText xml:space="preserve"> SEQ Rysunek \* ARABIC </w:instrText>
+      </w:r>
+      <w:r>
+        <w:fldChar w:fldCharType="separate"/>
+      </w:r>
+      <w:r>
+        <w:rPr>
+          <w:noProof/>
+        </w:rPr>
+        <w:t>5</w:t>
+      </w:r>
+      <w:r>
+        <w:rPr>
+          <w:noProof/>
+        </w:rPr>
+        <w:fldChar w:fldCharType="end"/>
+      </w:r>
       <w:r>
         <w:t xml:space="preserve"> Wyniki testu Durbina-Watsona na autokorelację składnika losowego</w:t>
       </w:r>
@@ -452,6 +594,9 @@
         <w:jc w:val="center"/>
       </w:pPr>
       <w:r>
+        <w:rPr>
+          <w:noProof/>
+        </w:rPr>
         <w:drawing>
           <wp:inline distT="0" distB="0" distL="0" distR="0" wp14:anchorId="7FC1D61B" wp14:editId="0C2BC134">
             <wp:extent cx="5283141" cy="670560"/>
@@ -468,7 +613,7 @@
                     <pic:cNvPicPr/>
                   </pic:nvPicPr>
                   <pic:blipFill>
-                    <a:blip r:embed="rId11"/>
+                    <a:blip r:embed="rId13"/>
                     <a:stretch>
                       <a:fillRect/>
                     </a:stretch>
@@ -540,6 +685,9 @@
     <w:p/>
     <w:p>
       <w:r>
+        <w:rPr>
+          <w:noProof/>
+        </w:rPr>
         <w:drawing>
           <wp:inline distT="0" distB="0" distL="0" distR="0" wp14:anchorId="739F5481" wp14:editId="4279D339">
             <wp:extent cx="4740051" cy="731583"/>
@@ -556,7 +704,7 @@
                     <pic:cNvPicPr/>
                   </pic:nvPicPr>
                   <pic:blipFill>
-                    <a:blip r:embed="rId12"/>
+                    <a:blip r:embed="rId14"/>
                     <a:stretch>
                       <a:fillRect/>
                     </a:stretch>
@@ -600,10 +748,7 @@
         <w:t xml:space="preserve"> o tym, że występuje heteroskedatyczność </w:t>
       </w:r>
       <w:r>
-        <w:t xml:space="preserve">. </w:t>
-      </w:r>
-      <w:r>
-        <w:t xml:space="preserve">Heteroscedatyczność reszt nie występuje – </w:t>
+        <w:t xml:space="preserve">. Heteroscedatyczność reszt nie występuje – </w:t>
       </w:r>
       <w:r>
         <w:t xml:space="preserve">występuje homoskedatyczność. </w:t>
@@ -629,7 +774,6 @@
         <w:pStyle w:val="Nagwek2"/>
       </w:pPr>
       <w:r>
-        <w:lastRenderedPageBreak/>
         <w:t>Normalność składnika losowego</w:t>
       </w:r>
     </w:p>
@@ -646,20 +790,36 @@
       <w:r>
         <w:t xml:space="preserve">Rysunek </w:t>
       </w:r>
-      <w:fldSimple w:instr=" SEQ Rysunek \* ARABIC ">
-        <w:r>
-          <w:rPr>
-            <w:noProof/>
-          </w:rPr>
-          <w:t>6</w:t>
-        </w:r>
-      </w:fldSimple>
+      <w:r>
+        <w:fldChar w:fldCharType="begin"/>
+      </w:r>
+      <w:r>
+        <w:instrText xml:space="preserve"> SEQ Rysunek \* ARABIC </w:instrText>
+      </w:r>
+      <w:r>
+        <w:fldChar w:fldCharType="separate"/>
+      </w:r>
+      <w:r>
+        <w:rPr>
+          <w:noProof/>
+        </w:rPr>
+        <w:t>6</w:t>
+      </w:r>
+      <w:r>
+        <w:rPr>
+          <w:noProof/>
+        </w:rPr>
+        <w:fldChar w:fldCharType="end"/>
+      </w:r>
       <w:r>
         <w:t xml:space="preserve"> Wyniki testu Doornika-Hansena</w:t>
       </w:r>
     </w:p>
     <w:p>
       <w:r>
+        <w:rPr>
+          <w:noProof/>
+        </w:rPr>
         <w:drawing>
           <wp:inline distT="0" distB="0" distL="0" distR="0" wp14:anchorId="0A94B014" wp14:editId="57DA0C4A">
             <wp:extent cx="6149700" cy="2497455"/>
@@ -676,7 +836,7 @@
                     <pic:cNvPicPr/>
                   </pic:nvPicPr>
                   <pic:blipFill>
-                    <a:blip r:embed="rId13"/>
+                    <a:blip r:embed="rId15"/>
                     <a:stretch>
                       <a:fillRect/>
                     </a:stretch>
@@ -699,23 +859,143 @@
     </w:p>
     <w:p>
       <w:r>
-        <w:t xml:space="preserve">Test  na normalność składnika losowego wykonano przy </w:t>
-      </w:r>
-      <w:r>
-        <w:t>pomocy oprogramowania Gretl – test</w:t>
-      </w:r>
-      <w:r>
-        <w:t xml:space="preserve">em tym jest test </w:t>
-      </w:r>
-      <w:r>
-        <w:t>normalności Doornika-Hansena o hipotezie H0– rozkład składnika losowego posiada rozkład normalny</w:t>
+        <w:lastRenderedPageBreak/>
+        <w:t>Test  na normalność składnika losowego wykonano przy pomocy oprogramowania Gretl – testem tym jest test normalności Doornika-Hansena o hipotezie H0– rozkład składnika losowego posiada rozkład normalny</w:t>
       </w:r>
       <w:r>
         <w:t>. Ponieważ p-value jest wyższe od poziomu istnotności alfa=0.05, przyjmujemy hipotezę zerową. Rozkład składnika losowego posiada rozkład normalny, a model został właściwie zweryfikowany.</w:t>
       </w:r>
     </w:p>
+    <w:p>
+      <w:pPr>
+        <w:pStyle w:val="Nagwek1"/>
+      </w:pPr>
+      <w:r>
+        <w:t>Podsumowanie</w:t>
+      </w:r>
+    </w:p>
+    <w:p>
+      <w:r>
+        <w:t>Model przedstawia się równaniem</w:t>
+      </w:r>
+      <w:r>
+        <w:t>:</w:t>
+      </w:r>
+      <w:r>
+        <w:tab/>
+      </w:r>
+      <w:r>
+        <w:tab/>
+      </w:r>
+      <w:r>
+        <w:tab/>
+      </w:r>
+      <w:r>
+        <w:tab/>
+      </w:r>
+      <w:r>
+        <w:tab/>
+      </w:r>
+      <w:r>
+        <w:tab/>
+      </w:r>
+      <w:r>
+        <w:tab/>
+      </w:r>
+      <w:r>
+        <w:tab/>
+      </w:r>
+      <w:r>
+        <w:t xml:space="preserve"> y(GDP)=-12317+9,33*high_tech_trade_pc</w:t>
+      </w:r>
+      <w:r>
+        <w:t>+9004,64*r.d_gdp_pct+516,2*weekend_work_pct.</w:t>
+      </w:r>
+    </w:p>
+    <w:p>
+      <w:r>
+        <w:t xml:space="preserve">Równanie modelu oznacza, że prognozowana wartość zmiennej objaśnianej jaką jest GDP_PC zwiększy się o kolejno: 9.33 euro jeżeli zmienna związana z handlem wysokimi technologiami zwiększy się o jednostkę, </w:t>
+      </w:r>
+      <w:r>
+        <w:t>9000,64 euro jeżeli zmienna związana z procentem wydatków rozwojowych państwa zwiększy się o jedną jednostkę(w tym przypadku procent[%])</w:t>
+      </w:r>
+      <w:r>
+        <w:t xml:space="preserve">, a wzrost zmiennej związanej z pracą w weekendy o jedną jednostkę zwiększy prognozowaną wartość PKP per capita o 516.2 euro. </w:t>
+      </w:r>
+    </w:p>
+    <w:p>
+      <w:r>
+        <w:t>Model wyjaśnia rzeczywistość w 79%, co jest wysoką wartości</w:t>
+      </w:r>
+      <w:r>
+        <w:t>ą</w:t>
+      </w:r>
+      <w:r>
+        <w:t>.</w:t>
+      </w:r>
+      <w:r>
+        <w:t xml:space="preserve"> Wartość ta pozw</w:t>
+      </w:r>
+      <w:r>
+        <w:t>a</w:t>
+      </w:r>
+      <w:r>
+        <w:t>l</w:t>
+      </w:r>
+      <w:r>
+        <w:t>a</w:t>
+      </w:r>
+      <w:r>
+        <w:t xml:space="preserve"> na wykorzystanie modelu w celach predykcyjnych</w:t>
+      </w:r>
+      <w:r>
+        <w:t xml:space="preserve"> – na przykład do przewidywań wartości </w:t>
+      </w:r>
+      <w:r>
+        <w:t xml:space="preserve">zmiennej objaśnianej </w:t>
+      </w:r>
+      <w:r>
+        <w:t xml:space="preserve">innych </w:t>
+      </w:r>
+      <w:r>
+        <w:t>krajów dodanych do zbioru</w:t>
+      </w:r>
+      <w:r>
+        <w:t>(</w:t>
+      </w:r>
+      <w:r>
+        <w:t xml:space="preserve">technika wykorzystywana w </w:t>
+      </w:r>
+      <w:r>
+        <w:t>uczeni</w:t>
+      </w:r>
+      <w:r>
+        <w:t>u</w:t>
+      </w:r>
+      <w:r>
+        <w:t xml:space="preserve"> maszynow</w:t>
+      </w:r>
+      <w:r>
+        <w:t>ym</w:t>
+      </w:r>
+      <w:r>
+        <w:t>).</w:t>
+      </w:r>
+      <w:r>
+        <w:t xml:space="preserve"> </w:t>
+      </w:r>
+    </w:p>
+    <w:p>
+      <w:r>
+        <w:t xml:space="preserve"> </w:t>
+      </w:r>
+      <w:r>
+        <w:t xml:space="preserve"> </w:t>
+      </w:r>
+    </w:p>
+    <w:p/>
     <w:sectPr>
-      <w:headerReference w:type="default" r:id="rId14"/>
+      <w:headerReference w:type="default" r:id="rId16"/>
       <w:pgSz w:w="11906" w:h="16838"/>
       <w:pgMar w:top="1417" w:right="1417" w:bottom="1417" w:left="1417" w:header="708" w:footer="708" w:gutter="0"/>
       <w:cols w:space="708"/>
@@ -1045,6 +1325,10 @@
     </w:r>
   </w:p>
 </w:hdr>
+</file>
+
+<file path=word/numbering.xml><?xml version="1.0" encoding="utf-8"?>
+<w:numbering xmlns:wpc="http://schemas.microsoft.com/office/word/2010/wordprocessingCanvas" xmlns:cx="http://schemas.microsoft.com/office/drawing/2014/chartex" xmlns:cx1="http://schemas.microsoft.com/office/drawing/2015/9/8/chartex" xmlns:cx2="http://schemas.microsoft.com/office/drawing/2015/10/21/chartex" xmlns:cx3="http://schemas.microsoft.com/office/drawing/2016/5/9/chartex" xmlns:cx4="http://schemas.microsoft.com/office/drawing/2016/5/10/chartex" xmlns:cx5="http://schemas.microsoft.com/office/drawing/2016/5/11/chartex" xmlns:cx6="http://schemas.microsoft.com/office/drawing/2016/5/12/chartex" xmlns:cx7="http://schemas.microsoft.com/office/drawing/2016/5/13/chartex" xmlns:cx8="http://schemas.microsoft.com/office/drawing/2016/5/14/chartex" xmlns:mc="http://schemas.openxmlformats.org/markup-compatibility/2006" xmlns:aink="http://schemas.microsoft.com/office/drawing/2016/ink" xmlns:am3d="http://schemas.microsoft.com/office/drawing/2017/model3d" xmlns:o="urn:schemas-microsoft-com:office:office" xmlns:oel="http://schemas.microsoft.com/office/2019/extlst" xmlns:r="http://schemas.openxmlformats.org/officeDocument/2006/relationships" xmlns:m="http://schemas.openxmlformats.org/officeDocument/2006/math" xmlns:v="urn:schemas-microsoft-com:vml" xmlns:wp14="http://schemas.microsoft.com/office/word/2010/wordprocessingDrawing" xmlns:wp="http://schemas.openxmlformats.org/drawingml/2006/wordprocessingDrawing" xmlns:w10="urn:schemas-microsoft-com:office:word" xmlns:w="http://schemas.openxmlformats.org/wordprocessingml/2006/main" xmlns:w14="http://schemas.microsoft.com/office/word/2010/wordml" xmlns:w15="http://schemas.microsoft.com/office/word/2012/wordml" xmlns:w16cex="http://schemas.microsoft.com/office/word/2018/wordml/cex" xmlns:w16cid="http://schemas.microsoft.com/office/word/2016/wordml/cid" xmlns:w16="http://schemas.microsoft.com/office/word/2018/wordml" xmlns:w16sdtdh="http://schemas.microsoft.com/office/word/2020/wordml/sdtdatahash" xmlns:w16se="http://schemas.microsoft.com/office/word/2015/wordml/symex" xmlns:wpg="http://schemas.microsoft.com/office/word/2010/wordprocessingGroup" xmlns:wpi="http://schemas.microsoft.com/office/word/2010/wordprocessingInk" xmlns:wne="http://schemas.microsoft.com/office/word/2006/wordml" xmlns:wps="http://schemas.microsoft.com/office/word/2010/wordprocessingShape" mc:Ignorable="w14 w15 w16se w16cid w16 w16cex w16sdtdh wp14"/>
 </file>
 
 <file path=word/styles.xml><?xml version="1.0" encoding="utf-8"?>

</xml_diff>

<commit_message>
efekt 7, drobne poprawki w docx efekt 6
</commit_message>
<xml_diff>
--- a/Efekt6/Nowy Dokument programu Microsoft Word.docx
+++ b/Efekt6/Nowy Dokument programu Microsoft Word.docx
@@ -1,6 +1,6 @@
 
 <file path=word/document.xml><?xml version="1.0" encoding="utf-8"?>
-<w:document xmlns:wpc="http://schemas.microsoft.com/office/word/2010/wordprocessingCanvas" xmlns:cx="http://schemas.microsoft.com/office/drawing/2014/chartex" xmlns:cx1="http://schemas.microsoft.com/office/drawing/2015/9/8/chartex" xmlns:cx2="http://schemas.microsoft.com/office/drawing/2015/10/21/chartex" xmlns:cx3="http://schemas.microsoft.com/office/drawing/2016/5/9/chartex" xmlns:cx4="http://schemas.microsoft.com/office/drawing/2016/5/10/chartex" xmlns:cx5="http://schemas.microsoft.com/office/drawing/2016/5/11/chartex" xmlns:cx6="http://schemas.microsoft.com/office/drawing/2016/5/12/chartex" xmlns:cx7="http://schemas.microsoft.com/office/drawing/2016/5/13/chartex" xmlns:cx8="http://schemas.microsoft.com/office/drawing/2016/5/14/chartex" xmlns:mc="http://schemas.openxmlformats.org/markup-compatibility/2006" xmlns:aink="http://schemas.microsoft.com/office/drawing/2016/ink" xmlns:am3d="http://schemas.microsoft.com/office/drawing/2017/model3d" xmlns:o="urn:schemas-microsoft-com:office:office" xmlns:oel="http://schemas.microsoft.com/office/2019/extlst" xmlns:r="http://schemas.openxmlformats.org/officeDocument/2006/relationships" xmlns:m="http://schemas.openxmlformats.org/officeDocument/2006/math" xmlns:v="urn:schemas-microsoft-com:vml" xmlns:wp14="http://schemas.microsoft.com/office/word/2010/wordprocessingDrawing" xmlns:wp="http://schemas.openxmlformats.org/drawingml/2006/wordprocessingDrawing" xmlns:w10="urn:schemas-microsoft-com:office:word" xmlns:w="http://schemas.openxmlformats.org/wordprocessingml/2006/main" xmlns:w14="http://schemas.microsoft.com/office/word/2010/wordml" xmlns:w15="http://schemas.microsoft.com/office/word/2012/wordml" xmlns:w16cex="http://schemas.microsoft.com/office/word/2018/wordml/cex" xmlns:w16cid="http://schemas.microsoft.com/office/word/2016/wordml/cid" xmlns:w16="http://schemas.microsoft.com/office/word/2018/wordml" xmlns:w16sdtdh="http://schemas.microsoft.com/office/word/2020/wordml/sdtdatahash" xmlns:w16se="http://schemas.microsoft.com/office/word/2015/wordml/symex" xmlns:wpg="http://schemas.microsoft.com/office/word/2010/wordprocessingGroup" xmlns:wpi="http://schemas.microsoft.com/office/word/2010/wordprocessingInk" xmlns:wne="http://schemas.microsoft.com/office/word/2006/wordml" xmlns:wps="http://schemas.microsoft.com/office/word/2010/wordprocessingShape" mc:Ignorable="w14 w15 w16se w16cid w16 w16cex w16sdtdh wp14">
+<w:document xmlns:wpc="http://schemas.microsoft.com/office/word/2010/wordprocessingCanvas" xmlns:mc="http://schemas.openxmlformats.org/markup-compatibility/2006" xmlns:o="urn:schemas-microsoft-com:office:office" xmlns:r="http://schemas.openxmlformats.org/officeDocument/2006/relationships" xmlns:m="http://schemas.openxmlformats.org/officeDocument/2006/math" xmlns:v="urn:schemas-microsoft-com:vml" xmlns:wp14="http://schemas.microsoft.com/office/word/2010/wordprocessingDrawing" xmlns:wp="http://schemas.openxmlformats.org/drawingml/2006/wordprocessingDrawing" xmlns:w10="urn:schemas-microsoft-com:office:word" xmlns:w="http://schemas.openxmlformats.org/wordprocessingml/2006/main" xmlns:w14="http://schemas.microsoft.com/office/word/2010/wordml" xmlns:wpg="http://schemas.microsoft.com/office/word/2010/wordprocessingGroup" xmlns:wpi="http://schemas.microsoft.com/office/word/2010/wordprocessingInk" xmlns:wne="http://schemas.microsoft.com/office/word/2006/wordml" xmlns:wps="http://schemas.microsoft.com/office/word/2010/wordprocessingShape" mc:Ignorable="w14 wp14">
   <w:body>
     <w:p>
       <w:pPr>
@@ -58,7 +58,15 @@
     </w:p>
     <w:p>
       <w:r>
-        <w:t>W celu zbadania zależności między zmienną objaśnianą, a obranymi(numerycznymi) predyktorami z utworzonego przez nas zbioru utworzono bazujący na macierzy korelacyjnej – wykres obrazujący zależności.</w:t>
+        <w:t xml:space="preserve">W celu zbadania zależności między zmienną objaśnianą, a obranymi(numerycznymi) </w:t>
+      </w:r>
+      <w:proofErr w:type="spellStart"/>
+      <w:r>
+        <w:t>predyktorami</w:t>
+      </w:r>
+      <w:proofErr w:type="spellEnd"/>
+      <w:r>
+        <w:t xml:space="preserve"> z utworzonego przez nas zbioru utworzono bazujący na macierzy korelacyjnej – wykres obrazujący zależności.</w:t>
       </w:r>
     </w:p>
     <w:p>
@@ -72,27 +80,14 @@
       <w:r>
         <w:t xml:space="preserve">Rysunek </w:t>
       </w:r>
-      <w:r>
-        <w:fldChar w:fldCharType="begin"/>
-      </w:r>
-      <w:r>
-        <w:instrText xml:space="preserve"> SEQ Rysunek \* ARABIC </w:instrText>
-      </w:r>
-      <w:r>
-        <w:fldChar w:fldCharType="separate"/>
-      </w:r>
-      <w:r>
-        <w:rPr>
-          <w:noProof/>
-        </w:rPr>
-        <w:t>1</w:t>
-      </w:r>
-      <w:r>
-        <w:rPr>
-          <w:noProof/>
-        </w:rPr>
-        <w:fldChar w:fldCharType="end"/>
-      </w:r>
+      <w:fldSimple w:instr=" SEQ Rysunek \* ARABIC ">
+        <w:r>
+          <w:rPr>
+            <w:noProof/>
+          </w:rPr>
+          <w:t>1</w:t>
+        </w:r>
+      </w:fldSimple>
       <w:r>
         <w:t xml:space="preserve"> </w:t>
       </w:r>
@@ -110,6 +105,7 @@
       <w:r>
         <w:rPr>
           <w:noProof/>
+          <w:lang w:eastAsia="pl-PL"/>
         </w:rPr>
         <w:drawing>
           <wp:inline distT="0" distB="0" distL="0" distR="0" wp14:anchorId="38C93E79" wp14:editId="7C716EB2">
@@ -170,39 +166,35 @@
         <w:lastRenderedPageBreak/>
         <w:t xml:space="preserve">Rysunek </w:t>
       </w:r>
-      <w:r>
-        <w:fldChar w:fldCharType="begin"/>
-      </w:r>
-      <w:r>
-        <w:instrText xml:space="preserve"> SEQ Rysunek \* ARABIC </w:instrText>
-      </w:r>
-      <w:r>
-        <w:fldChar w:fldCharType="separate"/>
-      </w:r>
+      <w:fldSimple w:instr=" SEQ Rysunek \* ARABIC ">
+        <w:r>
+          <w:rPr>
+            <w:noProof/>
+          </w:rPr>
+          <w:t>2</w:t>
+        </w:r>
+      </w:fldSimple>
+      <w:r>
+        <w:t xml:space="preserve">Korelacje </w:t>
+      </w:r>
+      <w:proofErr w:type="spellStart"/>
+      <w:r>
+        <w:t>predyktorów</w:t>
+      </w:r>
+      <w:proofErr w:type="spellEnd"/>
+      <w:r>
+        <w:t xml:space="preserve"> z zmienną objaśnianą - wycinek z macierzy korelacji</w:t>
+      </w:r>
+    </w:p>
+    <w:p>
+      <w:pPr>
+        <w:keepNext/>
+        <w:jc w:val="center"/>
+      </w:pPr>
       <w:r>
         <w:rPr>
           <w:noProof/>
-        </w:rPr>
-        <w:t>2</w:t>
-      </w:r>
-      <w:r>
-        <w:rPr>
-          <w:noProof/>
-        </w:rPr>
-        <w:fldChar w:fldCharType="end"/>
-      </w:r>
-      <w:r>
-        <w:t>Korelacje predyktorów z zmienną objaśnianą - wycinek z macierzy korelacji</w:t>
-      </w:r>
-    </w:p>
-    <w:p>
-      <w:pPr>
-        <w:keepNext/>
-        <w:jc w:val="center"/>
-      </w:pPr>
-      <w:r>
-        <w:rPr>
-          <w:noProof/>
+          <w:lang w:eastAsia="pl-PL"/>
         </w:rPr>
         <w:drawing>
           <wp:inline distT="0" distB="0" distL="0" distR="0" wp14:anchorId="27A98DE5" wp14:editId="2A8A1397">
@@ -246,13 +238,35 @@
         <w:keepNext/>
       </w:pPr>
       <w:r>
-        <w:t xml:space="preserve">Zmienna GDP_pc jest więc najbardziej skolerowana z </w:t>
+        <w:t xml:space="preserve">Zmienna </w:t>
+      </w:r>
+      <w:proofErr w:type="spellStart"/>
+      <w:r>
+        <w:t>G</w:t>
+      </w:r>
+      <w:r>
+        <w:t>DP_pc</w:t>
+      </w:r>
+      <w:proofErr w:type="spellEnd"/>
+      <w:r>
+        <w:t xml:space="preserve"> jest więc najbardziej skorel</w:t>
+      </w:r>
+      <w:r>
+        <w:t xml:space="preserve">owana z </w:t>
       </w:r>
       <w:r>
         <w:t xml:space="preserve">zmienną „handel wysokimi technologiami per capita”, </w:t>
       </w:r>
       <w:r>
-        <w:t>wydatkami na badania rozwojowe oraz procentem osób korzystających z technologii cloud’ingowych.</w:t>
+        <w:t xml:space="preserve">wydatkami na badania rozwojowe oraz procentem osób korzystających z technologii </w:t>
+      </w:r>
+      <w:proofErr w:type="spellStart"/>
+      <w:r>
+        <w:t>cloud’ingowych</w:t>
+      </w:r>
+      <w:proofErr w:type="spellEnd"/>
+      <w:r>
+        <w:t>.</w:t>
       </w:r>
     </w:p>
     <w:p>
@@ -260,6 +274,10 @@
         <w:keepNext/>
       </w:pPr>
       <w:r>
+        <w:rPr>
+          <w:noProof/>
+          <w:lang w:eastAsia="pl-PL"/>
+        </w:rPr>
         <w:drawing>
           <wp:inline distT="0" distB="0" distL="0" distR="0" wp14:anchorId="33D15F7D" wp14:editId="3CAEB863">
             <wp:extent cx="5760720" cy="3788410"/>
@@ -302,10 +320,24 @@
         <w:keepNext/>
       </w:pPr>
       <w:r>
-        <w:t xml:space="preserve">Test na istotność korelacji wykazał, że istotnie ze sobą skolerowane ze zmienną objaśnianą są </w:t>
-      </w:r>
-      <w:r>
-        <w:t xml:space="preserve">min. Zmienne odpowiedzialne za wydatki rozwojowe(r&amp;d), </w:t>
+        <w:t>Test na istotność korelacji w</w:t>
+      </w:r>
+      <w:r>
+        <w:t>ykazał, że istotnie ze sobą skorel</w:t>
+      </w:r>
+      <w:r>
+        <w:t xml:space="preserve">owane ze zmienną objaśnianą są </w:t>
+      </w:r>
+      <w:r>
+        <w:t>min. Zmienne odpowiedzialne za wydatki rozwojowe(</w:t>
+      </w:r>
+      <w:proofErr w:type="spellStart"/>
+      <w:r>
+        <w:t>r&amp;d</w:t>
+      </w:r>
+      <w:proofErr w:type="spellEnd"/>
+      <w:r>
+        <w:t xml:space="preserve">), </w:t>
       </w:r>
       <w:r>
         <w:t>procent osób korzysta</w:t>
@@ -323,10 +355,18 @@
         <w:t xml:space="preserve">. </w:t>
       </w:r>
       <w:r>
-        <w:t>Chcąc jednak bardziej przebadać zależności między zmiennymi, do pierwszego modelu regresji liniowej postanowiono użyć wszystkich predyktoró</w:t>
-      </w:r>
-      <w:r>
-        <w:t>w dostępnych w zbiorze.</w:t>
+        <w:t xml:space="preserve">Chcąc jednak bardziej przebadać zależności między zmiennymi, do pierwszego modelu regresji liniowej postanowiono użyć wszystkich </w:t>
+      </w:r>
+      <w:proofErr w:type="spellStart"/>
+      <w:r>
+        <w:t>predyktoró</w:t>
+      </w:r>
+      <w:r>
+        <w:t>w</w:t>
+      </w:r>
+      <w:proofErr w:type="spellEnd"/>
+      <w:r>
+        <w:t xml:space="preserve"> dostępnych w zbiorze.</w:t>
       </w:r>
     </w:p>
     <w:p>
@@ -339,7 +379,23 @@
     </w:p>
     <w:p>
       <w:r>
-        <w:t xml:space="preserve">Przy pomocy dodatku RCommander do programu Rstudio stworzono model regresji liniowej. </w:t>
+        <w:t xml:space="preserve">Przy pomocy dodatku </w:t>
+      </w:r>
+      <w:proofErr w:type="spellStart"/>
+      <w:r>
+        <w:t>RCommander</w:t>
+      </w:r>
+      <w:proofErr w:type="spellEnd"/>
+      <w:r>
+        <w:t xml:space="preserve"> do programu </w:t>
+      </w:r>
+      <w:proofErr w:type="spellStart"/>
+      <w:r>
+        <w:t>Rstudio</w:t>
+      </w:r>
+      <w:proofErr w:type="spellEnd"/>
+      <w:r>
+        <w:t xml:space="preserve"> stworzono model regresji liniowej. </w:t>
       </w:r>
     </w:p>
     <w:p>
@@ -351,38 +407,26 @@
         <w:lastRenderedPageBreak/>
         <w:t xml:space="preserve">Rysunek </w:t>
       </w:r>
-      <w:r>
-        <w:fldChar w:fldCharType="begin"/>
-      </w:r>
-      <w:r>
-        <w:instrText xml:space="preserve"> SEQ Rysunek \* ARABIC </w:instrText>
-      </w:r>
-      <w:r>
-        <w:fldChar w:fldCharType="separate"/>
-      </w:r>
+      <w:fldSimple w:instr=" SEQ Rysunek \* ARABIC ">
+        <w:r>
+          <w:rPr>
+            <w:noProof/>
+          </w:rPr>
+          <w:t>3</w:t>
+        </w:r>
+      </w:fldSimple>
+      <w:r>
+        <w:t>Wyniki modelu regresji liniowej</w:t>
+      </w:r>
+    </w:p>
+    <w:p>
+      <w:pPr>
+        <w:jc w:val="center"/>
+      </w:pPr>
       <w:r>
         <w:rPr>
           <w:noProof/>
-        </w:rPr>
-        <w:t>3</w:t>
-      </w:r>
-      <w:r>
-        <w:rPr>
-          <w:noProof/>
-        </w:rPr>
-        <w:fldChar w:fldCharType="end"/>
-      </w:r>
-      <w:r>
-        <w:t>Wyniki modelu regresji liniowej</w:t>
-      </w:r>
-    </w:p>
-    <w:p>
-      <w:pPr>
-        <w:jc w:val="center"/>
-      </w:pPr>
-      <w:r>
-        <w:rPr>
-          <w:noProof/>
+          <w:lang w:eastAsia="pl-PL"/>
         </w:rPr>
         <w:drawing>
           <wp:inline distT="0" distB="0" distL="0" distR="0" wp14:anchorId="2CE0D375" wp14:editId="279BCDC4">
@@ -422,8 +466,21 @@
       </w:r>
     </w:p>
     <w:p>
-      <w:r>
-        <w:t xml:space="preserve">Predyktorami istotnie wpływającymy na zmienną objaśnianą GDP w utworzonym modelu są: handel wysokimi technologiami, procent PKB przeznaczony na badania rozwojowe oraz </w:t>
+      <w:proofErr w:type="spellStart"/>
+      <w:r>
+        <w:t>Pr</w:t>
+      </w:r>
+      <w:r>
+        <w:t>edyktorami</w:t>
+      </w:r>
+      <w:proofErr w:type="spellEnd"/>
+      <w:r>
+        <w:t xml:space="preserve"> istotnie wpływającym</w:t>
+      </w:r>
+      <w:bookmarkStart w:id="0" w:name="_GoBack"/>
+      <w:bookmarkEnd w:id="0"/>
+      <w:r>
+        <w:t xml:space="preserve"> na zmienną objaśnianą GDP w utworzonym modelu są: handel wysokimi technologiami, procent PKB przeznaczony na badania rozwojowe oraz </w:t>
       </w:r>
       <w:r>
         <w:t>procent ludzi pracujących w weekendy</w:t>
@@ -435,7 +492,15 @@
         <w:t xml:space="preserve"> Dopasowanie modelu do danych rzeczywistych wynosi 88%, natomiast duża różnica(prawie 7 punktów procentowych) między współczynnikiem determinacji, a skorygowanym współczynnikiem determinacji wynika z faktu, że do modelu dołożono </w:t>
       </w:r>
       <w:r>
-        <w:t xml:space="preserve">niepotrzebne predyktory. </w:t>
+        <w:t xml:space="preserve">niepotrzebne </w:t>
+      </w:r>
+      <w:proofErr w:type="spellStart"/>
+      <w:r>
+        <w:t>predyktory</w:t>
+      </w:r>
+      <w:proofErr w:type="spellEnd"/>
+      <w:r>
+        <w:t xml:space="preserve">. </w:t>
       </w:r>
     </w:p>
     <w:p>
@@ -454,35 +519,23 @@
       <w:r>
         <w:t xml:space="preserve">Rysunek </w:t>
       </w:r>
-      <w:r>
-        <w:fldChar w:fldCharType="begin"/>
-      </w:r>
-      <w:r>
-        <w:instrText xml:space="preserve"> SEQ Rysunek \* ARABIC </w:instrText>
-      </w:r>
-      <w:r>
-        <w:fldChar w:fldCharType="separate"/>
-      </w:r>
+      <w:fldSimple w:instr=" SEQ Rysunek \* ARABIC ">
+        <w:r>
+          <w:rPr>
+            <w:noProof/>
+          </w:rPr>
+          <w:t>4</w:t>
+        </w:r>
+      </w:fldSimple>
+      <w:r>
+        <w:t xml:space="preserve"> Wyniki 2. modelu regresji liniowej</w:t>
+      </w:r>
+    </w:p>
+    <w:p>
       <w:r>
         <w:rPr>
           <w:noProof/>
-        </w:rPr>
-        <w:t>4</w:t>
-      </w:r>
-      <w:r>
-        <w:rPr>
-          <w:noProof/>
-        </w:rPr>
-        <w:fldChar w:fldCharType="end"/>
-      </w:r>
-      <w:r>
-        <w:t xml:space="preserve"> Wyniki 2. modelu regresji liniowej</w:t>
-      </w:r>
-    </w:p>
-    <w:p>
-      <w:r>
-        <w:rPr>
-          <w:noProof/>
+          <w:lang w:eastAsia="pl-PL"/>
         </w:rPr>
         <w:drawing>
           <wp:inline distT="0" distB="0" distL="0" distR="0" wp14:anchorId="62E099E9" wp14:editId="166F3566">
@@ -523,7 +576,15 @@
     </w:p>
     <w:p>
       <w:r>
-        <w:t>W tym modelu wszystkie zmienne łącznie z wyrazem wolnym okazały się istotne, zmalał współczynnik determinacji, co jest efektem zmniejszenie liczby predyktorów, zmalała też różnica między R</w:t>
+        <w:t xml:space="preserve">W tym modelu wszystkie zmienne łącznie z wyrazem wolnym okazały się istotne, zmalał współczynnik determinacji, co jest efektem zmniejszenie liczby </w:t>
+      </w:r>
+      <w:proofErr w:type="spellStart"/>
+      <w:r>
+        <w:t>predyktorów</w:t>
+      </w:r>
+      <w:proofErr w:type="spellEnd"/>
+      <w:r>
+        <w:t>, zmalała też różnica między R</w:t>
       </w:r>
       <w:r>
         <w:rPr>
@@ -564,38 +625,37 @@
       <w:r>
         <w:t xml:space="preserve">Rysunek </w:t>
       </w:r>
-      <w:r>
-        <w:fldChar w:fldCharType="begin"/>
-      </w:r>
-      <w:r>
-        <w:instrText xml:space="preserve"> SEQ Rysunek \* ARABIC </w:instrText>
-      </w:r>
-      <w:r>
-        <w:fldChar w:fldCharType="separate"/>
-      </w:r>
+      <w:fldSimple w:instr=" SEQ Rysunek \* ARABIC ">
+        <w:r>
+          <w:rPr>
+            <w:noProof/>
+          </w:rPr>
+          <w:t>5</w:t>
+        </w:r>
+      </w:fldSimple>
+      <w:r>
+        <w:t xml:space="preserve"> Wyniki testu </w:t>
+      </w:r>
+      <w:proofErr w:type="spellStart"/>
+      <w:r>
+        <w:t>Durbin</w:t>
+      </w:r>
+      <w:r>
+        <w:t>a</w:t>
+      </w:r>
+      <w:proofErr w:type="spellEnd"/>
+      <w:r>
+        <w:t>-Watsona na autokorelację składnika losowego</w:t>
+      </w:r>
+    </w:p>
+    <w:p>
+      <w:pPr>
+        <w:jc w:val="center"/>
+      </w:pPr>
       <w:r>
         <w:rPr>
           <w:noProof/>
-        </w:rPr>
-        <w:t>5</w:t>
-      </w:r>
-      <w:r>
-        <w:rPr>
-          <w:noProof/>
-        </w:rPr>
-        <w:fldChar w:fldCharType="end"/>
-      </w:r>
-      <w:r>
-        <w:t xml:space="preserve"> Wyniki testu Durbina-Watsona na autokorelację składnika losowego</w:t>
-      </w:r>
-    </w:p>
-    <w:p>
-      <w:pPr>
-        <w:jc w:val="center"/>
-      </w:pPr>
-      <w:r>
-        <w:rPr>
-          <w:noProof/>
+          <w:lang w:eastAsia="pl-PL"/>
         </w:rPr>
         <w:drawing>
           <wp:inline distT="0" distB="0" distL="0" distR="0" wp14:anchorId="7FC1D61B" wp14:editId="0C2BC134">
@@ -657,7 +717,15 @@
         <w:t xml:space="preserve"> autokorelacji.</w:t>
       </w:r>
       <w:r>
-        <w:t xml:space="preserve"> Ponieważ  w naszym przypadku wynik p-value jest wyższy niż 0.05, to nie ma</w:t>
+        <w:t xml:space="preserve"> Ponieważ  w naszym przypadku wynik p-</w:t>
+      </w:r>
+      <w:proofErr w:type="spellStart"/>
+      <w:r>
+        <w:t>value</w:t>
+      </w:r>
+      <w:proofErr w:type="spellEnd"/>
+      <w:r>
+        <w:t xml:space="preserve"> jest wyższy niż 0.05, to nie ma</w:t>
       </w:r>
       <w:r>
         <w:t xml:space="preserve"> podstaw do odrzucenia hipotezy zerowej. Autokorelacja reszt modelu nie występuje.</w:t>
@@ -668,7 +736,23 @@
     </w:p>
     <w:p>
       <w:r>
-        <w:t>Zjawisko autokoleracji w danych makro- lub mikroekonomicznych może być spowodowany niewłaściwym doborem danych(nie względniając np. czynników inflacyjnych) lub kryzysami ekonomicznymi</w:t>
+        <w:t xml:space="preserve">Zjawisko </w:t>
+      </w:r>
+      <w:proofErr w:type="spellStart"/>
+      <w:r>
+        <w:t>autokoleracji</w:t>
+      </w:r>
+      <w:proofErr w:type="spellEnd"/>
+      <w:r>
+        <w:t xml:space="preserve"> w danych makro- lub mikroekonomicznych może być spowodowany niewłaściwym doborem danych(nie </w:t>
+      </w:r>
+      <w:proofErr w:type="spellStart"/>
+      <w:r>
+        <w:t>względniając</w:t>
+      </w:r>
+      <w:proofErr w:type="spellEnd"/>
+      <w:r>
+        <w:t xml:space="preserve"> np. czynników inflacyjnych) lub kryzysami ekonomicznymi</w:t>
       </w:r>
       <w:r>
         <w:t>, które mają odzwierciedlenie w danych statystycznych.</w:t>
@@ -678,8 +762,13 @@
       <w:pPr>
         <w:pStyle w:val="Nagwek2"/>
       </w:pPr>
-      <w:r>
-        <w:t xml:space="preserve">Heteroscedatyczność </w:t>
+      <w:proofErr w:type="spellStart"/>
+      <w:r>
+        <w:t>Heteroscedatyczność</w:t>
+      </w:r>
+      <w:proofErr w:type="spellEnd"/>
+      <w:r>
+        <w:t xml:space="preserve"> </w:t>
       </w:r>
     </w:p>
     <w:p/>
@@ -687,6 +776,7 @@
       <w:r>
         <w:rPr>
           <w:noProof/>
+          <w:lang w:eastAsia="pl-PL"/>
         </w:rPr>
         <w:drawing>
           <wp:inline distT="0" distB="0" distL="0" distR="0" wp14:anchorId="739F5481" wp14:editId="4279D339">
@@ -736,7 +826,15 @@
         <w:t>0</w:t>
       </w:r>
       <w:r>
-        <w:t xml:space="preserve"> mówiącą o tym, że heteroskedatyczność reszt nie występuje(wariancja reszt jest stała) oraz H</w:t>
+        <w:t xml:space="preserve"> mówiącą o tym, że </w:t>
+      </w:r>
+      <w:proofErr w:type="spellStart"/>
+      <w:r>
+        <w:t>heteroskedatyczność</w:t>
+      </w:r>
+      <w:proofErr w:type="spellEnd"/>
+      <w:r>
+        <w:t xml:space="preserve"> reszt nie występuje(wariancja reszt jest stała) oraz H</w:t>
       </w:r>
       <w:r>
         <w:rPr>
@@ -745,13 +843,37 @@
         <w:t>1</w:t>
       </w:r>
       <w:r>
-        <w:t xml:space="preserve"> o tym, że występuje heteroskedatyczność </w:t>
-      </w:r>
-      <w:r>
-        <w:t xml:space="preserve">. Heteroscedatyczność reszt nie występuje – </w:t>
-      </w:r>
-      <w:r>
-        <w:t xml:space="preserve">występuje homoskedatyczność. </w:t>
+        <w:t xml:space="preserve"> o tym, że występuje </w:t>
+      </w:r>
+      <w:proofErr w:type="spellStart"/>
+      <w:r>
+        <w:t>heteroskedatyczność</w:t>
+      </w:r>
+      <w:proofErr w:type="spellEnd"/>
+      <w:r>
+        <w:t xml:space="preserve"> </w:t>
+      </w:r>
+      <w:r>
+        <w:t xml:space="preserve">. </w:t>
+      </w:r>
+      <w:proofErr w:type="spellStart"/>
+      <w:r>
+        <w:t>Heteroscedatyczność</w:t>
+      </w:r>
+      <w:proofErr w:type="spellEnd"/>
+      <w:r>
+        <w:t xml:space="preserve"> reszt nie występuje – </w:t>
+      </w:r>
+      <w:r>
+        <w:t xml:space="preserve">występuje </w:t>
+      </w:r>
+      <w:proofErr w:type="spellStart"/>
+      <w:r>
+        <w:t>homoskedatyczność</w:t>
+      </w:r>
+      <w:proofErr w:type="spellEnd"/>
+      <w:r>
+        <w:t xml:space="preserve">. </w:t>
       </w:r>
       <w:r>
         <w:t>G</w:t>
@@ -760,8 +882,13 @@
         <w:t>dyby</w:t>
       </w:r>
       <w:r>
-        <w:t xml:space="preserve"> heteroskedastyczność</w:t>
-      </w:r>
+        <w:t xml:space="preserve"> </w:t>
+      </w:r>
+      <w:proofErr w:type="spellStart"/>
+      <w:r>
+        <w:t>heteroskedastyczność</w:t>
+      </w:r>
+      <w:proofErr w:type="spellEnd"/>
       <w:r>
         <w:t xml:space="preserve"> występowała nasz model miałby błędne wnioskowanie statystyczn</w:t>
       </w:r>
@@ -790,35 +917,31 @@
       <w:r>
         <w:t xml:space="preserve">Rysunek </w:t>
       </w:r>
-      <w:r>
-        <w:fldChar w:fldCharType="begin"/>
-      </w:r>
-      <w:r>
-        <w:instrText xml:space="preserve"> SEQ Rysunek \* ARABIC </w:instrText>
-      </w:r>
-      <w:r>
-        <w:fldChar w:fldCharType="separate"/>
-      </w:r>
+      <w:fldSimple w:instr=" SEQ Rysunek \* ARABIC ">
+        <w:r>
+          <w:rPr>
+            <w:noProof/>
+          </w:rPr>
+          <w:t>6</w:t>
+        </w:r>
+      </w:fldSimple>
+      <w:r>
+        <w:t xml:space="preserve"> Wyniki testu </w:t>
+      </w:r>
+      <w:proofErr w:type="spellStart"/>
+      <w:r>
+        <w:t>Doornika</w:t>
+      </w:r>
+      <w:proofErr w:type="spellEnd"/>
+      <w:r>
+        <w:t>-Hansena</w:t>
+      </w:r>
+    </w:p>
+    <w:p>
       <w:r>
         <w:rPr>
           <w:noProof/>
-        </w:rPr>
-        <w:t>6</w:t>
-      </w:r>
-      <w:r>
-        <w:rPr>
-          <w:noProof/>
-        </w:rPr>
-        <w:fldChar w:fldCharType="end"/>
-      </w:r>
-      <w:r>
-        <w:t xml:space="preserve"> Wyniki testu Doornika-Hansena</w:t>
-      </w:r>
-    </w:p>
-    <w:p>
-      <w:r>
-        <w:rPr>
-          <w:noProof/>
+          <w:lang w:eastAsia="pl-PL"/>
         </w:rPr>
         <w:drawing>
           <wp:inline distT="0" distB="0" distL="0" distR="0" wp14:anchorId="0A94B014" wp14:editId="57DA0C4A">
@@ -860,10 +983,42 @@
     <w:p>
       <w:r>
         <w:lastRenderedPageBreak/>
-        <w:t>Test  na normalność składnika losowego wykonano przy pomocy oprogramowania Gretl – testem tym jest test normalności Doornika-Hansena o hipotezie H0– rozkład składnika losowego posiada rozkład normalny</w:t>
-      </w:r>
-      <w:r>
-        <w:t>. Ponieważ p-value jest wyższe od poziomu istnotności alfa=0.05, przyjmujemy hipotezę zerową. Rozkład składnika losowego posiada rozkład normalny, a model został właściwie zweryfikowany.</w:t>
+        <w:t xml:space="preserve">Test  na normalność składnika losowego wykonano przy pomocy oprogramowania </w:t>
+      </w:r>
+      <w:proofErr w:type="spellStart"/>
+      <w:r>
+        <w:t>Gretl</w:t>
+      </w:r>
+      <w:proofErr w:type="spellEnd"/>
+      <w:r>
+        <w:t xml:space="preserve"> – testem tym jest test normalności </w:t>
+      </w:r>
+      <w:proofErr w:type="spellStart"/>
+      <w:r>
+        <w:t>Doornika</w:t>
+      </w:r>
+      <w:proofErr w:type="spellEnd"/>
+      <w:r>
+        <w:t>-Hansena o hipotezie H0– rozkład składnika losowego posiada rozkład normalny</w:t>
+      </w:r>
+      <w:r>
+        <w:t>. Ponieważ p-</w:t>
+      </w:r>
+      <w:proofErr w:type="spellStart"/>
+      <w:r>
+        <w:t>value</w:t>
+      </w:r>
+      <w:proofErr w:type="spellEnd"/>
+      <w:r>
+        <w:t xml:space="preserve"> jest wyższe od poziomu </w:t>
+      </w:r>
+      <w:proofErr w:type="spellStart"/>
+      <w:r>
+        <w:t>istnotności</w:t>
+      </w:r>
+      <w:proofErr w:type="spellEnd"/>
+      <w:r>
+        <w:t xml:space="preserve"> alfa=0.05, przyjmujemy hipotezę zerową. Rozkład składnika losowego posiada rozkład normalny, a model został właściwie zweryfikowany.</w:t>
       </w:r>
     </w:p>
     <w:p>
@@ -1006,7 +1161,7 @@
 </file>
 
 <file path=word/endnotes.xml><?xml version="1.0" encoding="utf-8"?>
-<w:endnotes xmlns:wpc="http://schemas.microsoft.com/office/word/2010/wordprocessingCanvas" xmlns:cx="http://schemas.microsoft.com/office/drawing/2014/chartex" xmlns:cx1="http://schemas.microsoft.com/office/drawing/2015/9/8/chartex" xmlns:cx2="http://schemas.microsoft.com/office/drawing/2015/10/21/chartex" xmlns:cx3="http://schemas.microsoft.com/office/drawing/2016/5/9/chartex" xmlns:cx4="http://schemas.microsoft.com/office/drawing/2016/5/10/chartex" xmlns:cx5="http://schemas.microsoft.com/office/drawing/2016/5/11/chartex" xmlns:cx6="http://schemas.microsoft.com/office/drawing/2016/5/12/chartex" xmlns:cx7="http://schemas.microsoft.com/office/drawing/2016/5/13/chartex" xmlns:cx8="http://schemas.microsoft.com/office/drawing/2016/5/14/chartex" xmlns:mc="http://schemas.openxmlformats.org/markup-compatibility/2006" xmlns:aink="http://schemas.microsoft.com/office/drawing/2016/ink" xmlns:am3d="http://schemas.microsoft.com/office/drawing/2017/model3d" xmlns:o="urn:schemas-microsoft-com:office:office" xmlns:oel="http://schemas.microsoft.com/office/2019/extlst" xmlns:r="http://schemas.openxmlformats.org/officeDocument/2006/relationships" xmlns:m="http://schemas.openxmlformats.org/officeDocument/2006/math" xmlns:v="urn:schemas-microsoft-com:vml" xmlns:wp14="http://schemas.microsoft.com/office/word/2010/wordprocessingDrawing" xmlns:wp="http://schemas.openxmlformats.org/drawingml/2006/wordprocessingDrawing" xmlns:w10="urn:schemas-microsoft-com:office:word" xmlns:w="http://schemas.openxmlformats.org/wordprocessingml/2006/main" xmlns:w14="http://schemas.microsoft.com/office/word/2010/wordml" xmlns:w15="http://schemas.microsoft.com/office/word/2012/wordml" xmlns:w16cex="http://schemas.microsoft.com/office/word/2018/wordml/cex" xmlns:w16cid="http://schemas.microsoft.com/office/word/2016/wordml/cid" xmlns:w16="http://schemas.microsoft.com/office/word/2018/wordml" xmlns:w16sdtdh="http://schemas.microsoft.com/office/word/2020/wordml/sdtdatahash" xmlns:w16se="http://schemas.microsoft.com/office/word/2015/wordml/symex" xmlns:wpg="http://schemas.microsoft.com/office/word/2010/wordprocessingGroup" xmlns:wpi="http://schemas.microsoft.com/office/word/2010/wordprocessingInk" xmlns:wne="http://schemas.microsoft.com/office/word/2006/wordml" xmlns:wps="http://schemas.microsoft.com/office/word/2010/wordprocessingShape" mc:Ignorable="w14 w15 w16se w16cid w16 w16cex w16sdtdh wp14">
+<w:endnotes xmlns:wpc="http://schemas.microsoft.com/office/word/2010/wordprocessingCanvas" xmlns:mc="http://schemas.openxmlformats.org/markup-compatibility/2006" xmlns:o="urn:schemas-microsoft-com:office:office" xmlns:r="http://schemas.openxmlformats.org/officeDocument/2006/relationships" xmlns:m="http://schemas.openxmlformats.org/officeDocument/2006/math" xmlns:v="urn:schemas-microsoft-com:vml" xmlns:wp14="http://schemas.microsoft.com/office/word/2010/wordprocessingDrawing" xmlns:wp="http://schemas.openxmlformats.org/drawingml/2006/wordprocessingDrawing" xmlns:w10="urn:schemas-microsoft-com:office:word" xmlns:w="http://schemas.openxmlformats.org/wordprocessingml/2006/main" xmlns:w14="http://schemas.microsoft.com/office/word/2010/wordml" xmlns:wpg="http://schemas.microsoft.com/office/word/2010/wordprocessingGroup" xmlns:wpi="http://schemas.microsoft.com/office/word/2010/wordprocessingInk" xmlns:wne="http://schemas.microsoft.com/office/word/2006/wordml" xmlns:wps="http://schemas.microsoft.com/office/word/2010/wordprocessingShape" mc:Ignorable="w14 wp14">
   <w:endnote w:type="separator" w:id="-1">
     <w:p>
       <w:pPr>
@@ -1031,7 +1186,7 @@
 </file>
 
 <file path=word/footnotes.xml><?xml version="1.0" encoding="utf-8"?>
-<w:footnotes xmlns:wpc="http://schemas.microsoft.com/office/word/2010/wordprocessingCanvas" xmlns:cx="http://schemas.microsoft.com/office/drawing/2014/chartex" xmlns:cx1="http://schemas.microsoft.com/office/drawing/2015/9/8/chartex" xmlns:cx2="http://schemas.microsoft.com/office/drawing/2015/10/21/chartex" xmlns:cx3="http://schemas.microsoft.com/office/drawing/2016/5/9/chartex" xmlns:cx4="http://schemas.microsoft.com/office/drawing/2016/5/10/chartex" xmlns:cx5="http://schemas.microsoft.com/office/drawing/2016/5/11/chartex" xmlns:cx6="http://schemas.microsoft.com/office/drawing/2016/5/12/chartex" xmlns:cx7="http://schemas.microsoft.com/office/drawing/2016/5/13/chartex" xmlns:cx8="http://schemas.microsoft.com/office/drawing/2016/5/14/chartex" xmlns:mc="http://schemas.openxmlformats.org/markup-compatibility/2006" xmlns:aink="http://schemas.microsoft.com/office/drawing/2016/ink" xmlns:am3d="http://schemas.microsoft.com/office/drawing/2017/model3d" xmlns:o="urn:schemas-microsoft-com:office:office" xmlns:oel="http://schemas.microsoft.com/office/2019/extlst" xmlns:r="http://schemas.openxmlformats.org/officeDocument/2006/relationships" xmlns:m="http://schemas.openxmlformats.org/officeDocument/2006/math" xmlns:v="urn:schemas-microsoft-com:vml" xmlns:wp14="http://schemas.microsoft.com/office/word/2010/wordprocessingDrawing" xmlns:wp="http://schemas.openxmlformats.org/drawingml/2006/wordprocessingDrawing" xmlns:w10="urn:schemas-microsoft-com:office:word" xmlns:w="http://schemas.openxmlformats.org/wordprocessingml/2006/main" xmlns:w14="http://schemas.microsoft.com/office/word/2010/wordml" xmlns:w15="http://schemas.microsoft.com/office/word/2012/wordml" xmlns:w16cex="http://schemas.microsoft.com/office/word/2018/wordml/cex" xmlns:w16cid="http://schemas.microsoft.com/office/word/2016/wordml/cid" xmlns:w16="http://schemas.microsoft.com/office/word/2018/wordml" xmlns:w16sdtdh="http://schemas.microsoft.com/office/word/2020/wordml/sdtdatahash" xmlns:w16se="http://schemas.microsoft.com/office/word/2015/wordml/symex" xmlns:wpg="http://schemas.microsoft.com/office/word/2010/wordprocessingGroup" xmlns:wpi="http://schemas.microsoft.com/office/word/2010/wordprocessingInk" xmlns:wne="http://schemas.microsoft.com/office/word/2006/wordml" xmlns:wps="http://schemas.microsoft.com/office/word/2010/wordprocessingShape" mc:Ignorable="w14 w15 w16se w16cid w16 w16cex w16sdtdh wp14">
+<w:footnotes xmlns:wpc="http://schemas.microsoft.com/office/word/2010/wordprocessingCanvas" xmlns:mc="http://schemas.openxmlformats.org/markup-compatibility/2006" xmlns:o="urn:schemas-microsoft-com:office:office" xmlns:r="http://schemas.openxmlformats.org/officeDocument/2006/relationships" xmlns:m="http://schemas.openxmlformats.org/officeDocument/2006/math" xmlns:v="urn:schemas-microsoft-com:vml" xmlns:wp14="http://schemas.microsoft.com/office/word/2010/wordprocessingDrawing" xmlns:wp="http://schemas.openxmlformats.org/drawingml/2006/wordprocessingDrawing" xmlns:w10="urn:schemas-microsoft-com:office:word" xmlns:w="http://schemas.openxmlformats.org/wordprocessingml/2006/main" xmlns:w14="http://schemas.microsoft.com/office/word/2010/wordml" xmlns:wpg="http://schemas.microsoft.com/office/word/2010/wordprocessingGroup" xmlns:wpi="http://schemas.microsoft.com/office/word/2010/wordprocessingInk" xmlns:wne="http://schemas.microsoft.com/office/word/2006/wordml" xmlns:wps="http://schemas.microsoft.com/office/word/2010/wordprocessingShape" mc:Ignorable="w14 wp14">
   <w:footnote w:type="separator" w:id="-1">
     <w:p>
       <w:pPr>
@@ -1056,7 +1211,7 @@
 </file>
 
 <file path=word/header1.xml><?xml version="1.0" encoding="utf-8"?>
-<w:hdr xmlns:wpc="http://schemas.microsoft.com/office/word/2010/wordprocessingCanvas" xmlns:cx="http://schemas.microsoft.com/office/drawing/2014/chartex" xmlns:cx1="http://schemas.microsoft.com/office/drawing/2015/9/8/chartex" xmlns:cx2="http://schemas.microsoft.com/office/drawing/2015/10/21/chartex" xmlns:cx3="http://schemas.microsoft.com/office/drawing/2016/5/9/chartex" xmlns:cx4="http://schemas.microsoft.com/office/drawing/2016/5/10/chartex" xmlns:cx5="http://schemas.microsoft.com/office/drawing/2016/5/11/chartex" xmlns:cx6="http://schemas.microsoft.com/office/drawing/2016/5/12/chartex" xmlns:cx7="http://schemas.microsoft.com/office/drawing/2016/5/13/chartex" xmlns:cx8="http://schemas.microsoft.com/office/drawing/2016/5/14/chartex" xmlns:mc="http://schemas.openxmlformats.org/markup-compatibility/2006" xmlns:aink="http://schemas.microsoft.com/office/drawing/2016/ink" xmlns:am3d="http://schemas.microsoft.com/office/drawing/2017/model3d" xmlns:o="urn:schemas-microsoft-com:office:office" xmlns:oel="http://schemas.microsoft.com/office/2019/extlst" xmlns:r="http://schemas.openxmlformats.org/officeDocument/2006/relationships" xmlns:m="http://schemas.openxmlformats.org/officeDocument/2006/math" xmlns:v="urn:schemas-microsoft-com:vml" xmlns:wp14="http://schemas.microsoft.com/office/word/2010/wordprocessingDrawing" xmlns:wp="http://schemas.openxmlformats.org/drawingml/2006/wordprocessingDrawing" xmlns:w10="urn:schemas-microsoft-com:office:word" xmlns:w="http://schemas.openxmlformats.org/wordprocessingml/2006/main" xmlns:w14="http://schemas.microsoft.com/office/word/2010/wordml" xmlns:w15="http://schemas.microsoft.com/office/word/2012/wordml" xmlns:w16cex="http://schemas.microsoft.com/office/word/2018/wordml/cex" xmlns:w16cid="http://schemas.microsoft.com/office/word/2016/wordml/cid" xmlns:w16="http://schemas.microsoft.com/office/word/2018/wordml" xmlns:w16sdtdh="http://schemas.microsoft.com/office/word/2020/wordml/sdtdatahash" xmlns:w16se="http://schemas.microsoft.com/office/word/2015/wordml/symex" xmlns:wpg="http://schemas.microsoft.com/office/word/2010/wordprocessingGroup" xmlns:wpi="http://schemas.microsoft.com/office/word/2010/wordprocessingInk" xmlns:wne="http://schemas.microsoft.com/office/word/2006/wordml" xmlns:wps="http://schemas.microsoft.com/office/word/2010/wordprocessingShape" mc:Ignorable="w14 w15 w16se w16cid w16 w16cex w16sdtdh wp14">
+<w:hdr xmlns:wpc="http://schemas.microsoft.com/office/word/2010/wordprocessingCanvas" xmlns:mc="http://schemas.openxmlformats.org/markup-compatibility/2006" xmlns:o="urn:schemas-microsoft-com:office:office" xmlns:r="http://schemas.openxmlformats.org/officeDocument/2006/relationships" xmlns:m="http://schemas.openxmlformats.org/officeDocument/2006/math" xmlns:v="urn:schemas-microsoft-com:vml" xmlns:wp14="http://schemas.microsoft.com/office/word/2010/wordprocessingDrawing" xmlns:wp="http://schemas.openxmlformats.org/drawingml/2006/wordprocessingDrawing" xmlns:w10="urn:schemas-microsoft-com:office:word" xmlns:w="http://schemas.openxmlformats.org/wordprocessingml/2006/main" xmlns:w14="http://schemas.microsoft.com/office/word/2010/wordml" xmlns:wpg="http://schemas.microsoft.com/office/word/2010/wordprocessingGroup" xmlns:wpi="http://schemas.microsoft.com/office/word/2010/wordprocessingInk" xmlns:wne="http://schemas.microsoft.com/office/word/2006/wordml" xmlns:wps="http://schemas.microsoft.com/office/word/2010/wordprocessingShape" mc:Ignorable="w14 wp14">
   <w:p>
     <w:pPr>
       <w:pStyle w:val="Nagwek"/>
@@ -1064,6 +1219,7 @@
     <w:r>
       <w:rPr>
         <w:noProof/>
+        <w:lang w:eastAsia="pl-PL"/>
       </w:rPr>
       <mc:AlternateContent>
         <mc:Choice Requires="wps">
@@ -1155,7 +1311,7 @@
             </wp:anchor>
           </w:drawing>
         </mc:Choice>
-        <mc:Fallback>
+        <mc:Fallback xmlns:w16se="http://schemas.microsoft.com/office/word/2015/wordml/symex" xmlns:w16sdtdh="http://schemas.microsoft.com/office/word/2020/wordml/sdtdatahash" xmlns:w16="http://schemas.microsoft.com/office/word/2018/wordml" xmlns:w16cid="http://schemas.microsoft.com/office/word/2016/wordml/cid" xmlns:w16cex="http://schemas.microsoft.com/office/word/2018/wordml/cex" xmlns:w15="http://schemas.microsoft.com/office/word/2012/wordml" xmlns:oel="http://schemas.microsoft.com/office/2019/extlst" xmlns:am3d="http://schemas.microsoft.com/office/drawing/2017/model3d" xmlns:aink="http://schemas.microsoft.com/office/drawing/2016/ink" xmlns:cx8="http://schemas.microsoft.com/office/drawing/2016/5/14/chartex" xmlns:cx7="http://schemas.microsoft.com/office/drawing/2016/5/13/chartex" xmlns:cx6="http://schemas.microsoft.com/office/drawing/2016/5/12/chartex" xmlns:cx5="http://schemas.microsoft.com/office/drawing/2016/5/11/chartex" xmlns:cx4="http://schemas.microsoft.com/office/drawing/2016/5/10/chartex" xmlns:cx3="http://schemas.microsoft.com/office/drawing/2016/5/9/chartex" xmlns:cx2="http://schemas.microsoft.com/office/drawing/2015/10/21/chartex" xmlns:cx1="http://schemas.microsoft.com/office/drawing/2015/9/8/chartex" xmlns:cx="http://schemas.microsoft.com/office/drawing/2014/chartex">
           <w:pict>
             <v:shapetype w14:anchorId="5B772627" id="_x0000_t202" coordsize="21600,21600" o:spt="202" path="m,l,21600r21600,l21600,xe">
               <v:stroke joinstyle="miter"/>
@@ -1190,6 +1346,7 @@
     <w:r>
       <w:rPr>
         <w:noProof/>
+        <w:lang w:eastAsia="pl-PL"/>
       </w:rPr>
       <mc:AlternateContent>
         <mc:Choice Requires="wps">
@@ -1253,9 +1410,10 @@
                           </w:r>
                           <w:r>
                             <w:rPr>
+                              <w:noProof/>
                               <w:color w:val="FFFFFF" w:themeColor="background1"/>
                             </w:rPr>
-                            <w:t>2</w:t>
+                            <w:t>3</w:t>
                           </w:r>
                           <w:r>
                             <w:rPr>
@@ -1283,7 +1441,11 @@
         </mc:Choice>
         <mc:Fallback>
           <w:pict>
-            <v:shape w14:anchorId="580FB32C" id="Pole tekstowe 221" o:spid="_x0000_s1027" type="#_x0000_t202" style="position:absolute;margin-left:20.6pt;margin-top:0;width:71.8pt;height:13.45pt;z-index:251659264;visibility:visible;mso-wrap-style:square;mso-width-percent:1000;mso-height-percent:0;mso-wrap-distance-left:9pt;mso-wrap-distance-top:0;mso-wrap-distance-right:9pt;mso-wrap-distance-bottom:0;mso-position-horizontal:right;mso-position-horizontal-relative:page;mso-position-vertical:center;mso-position-vertical-relative:top-margin-area;mso-width-percent:1000;mso-height-percent:0;mso-width-relative:right-margin-area;mso-height-relative:page;v-text-anchor:middle" o:gfxdata="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" o:allowincell="f" fillcolor="#a8d08d [1945]" stroked="f">
+            <v:shapetype id="_x0000_t202" coordsize="21600,21600" o:spt="202" path="m,l,21600r21600,l21600,xe">
+              <v:stroke joinstyle="miter"/>
+              <v:path gradientshapeok="t" o:connecttype="rect"/>
+            </v:shapetype>
+            <v:shape id="Pole tekstowe 221" o:spid="_x0000_s1027" type="#_x0000_t202" style="position:absolute;margin-left:20.6pt;margin-top:0;width:71.8pt;height:13.45pt;z-index:251659264;visibility:visible;mso-wrap-style:square;mso-width-percent:1000;mso-height-percent:0;mso-wrap-distance-left:9pt;mso-wrap-distance-top:0;mso-wrap-distance-right:9pt;mso-wrap-distance-bottom:0;mso-position-horizontal:right;mso-position-horizontal-relative:page;mso-position-vertical:center;mso-position-vertical-relative:top-margin-area;mso-width-percent:1000;mso-height-percent:0;mso-width-relative:right-margin-area;mso-height-relative:page;v-text-anchor:middle" o:gfxdata="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" o:allowincell="f" fillcolor="#a8d08d [1945]" stroked="f">
               <v:textbox style="mso-fit-shape-to-text:t" inset=",0,,0">
                 <w:txbxContent>
                   <w:p>
@@ -1304,9 +1466,10 @@
                     </w:r>
                     <w:r>
                       <w:rPr>
+                        <w:noProof/>
                         <w:color w:val="FFFFFF" w:themeColor="background1"/>
                       </w:rPr>
-                      <w:t>2</w:t>
+                      <w:t>3</w:t>
                     </w:r>
                     <w:r>
                       <w:rPr>
@@ -1327,12 +1490,8 @@
 </w:hdr>
 </file>
 
-<file path=word/numbering.xml><?xml version="1.0" encoding="utf-8"?>
-<w:numbering xmlns:wpc="http://schemas.microsoft.com/office/word/2010/wordprocessingCanvas" xmlns:cx="http://schemas.microsoft.com/office/drawing/2014/chartex" xmlns:cx1="http://schemas.microsoft.com/office/drawing/2015/9/8/chartex" xmlns:cx2="http://schemas.microsoft.com/office/drawing/2015/10/21/chartex" xmlns:cx3="http://schemas.microsoft.com/office/drawing/2016/5/9/chartex" xmlns:cx4="http://schemas.microsoft.com/office/drawing/2016/5/10/chartex" xmlns:cx5="http://schemas.microsoft.com/office/drawing/2016/5/11/chartex" xmlns:cx6="http://schemas.microsoft.com/office/drawing/2016/5/12/chartex" xmlns:cx7="http://schemas.microsoft.com/office/drawing/2016/5/13/chartex" xmlns:cx8="http://schemas.microsoft.com/office/drawing/2016/5/14/chartex" xmlns:mc="http://schemas.openxmlformats.org/markup-compatibility/2006" xmlns:aink="http://schemas.microsoft.com/office/drawing/2016/ink" xmlns:am3d="http://schemas.microsoft.com/office/drawing/2017/model3d" xmlns:o="urn:schemas-microsoft-com:office:office" xmlns:oel="http://schemas.microsoft.com/office/2019/extlst" xmlns:r="http://schemas.openxmlformats.org/officeDocument/2006/relationships" xmlns:m="http://schemas.openxmlformats.org/officeDocument/2006/math" xmlns:v="urn:schemas-microsoft-com:vml" xmlns:wp14="http://schemas.microsoft.com/office/word/2010/wordprocessingDrawing" xmlns:wp="http://schemas.openxmlformats.org/drawingml/2006/wordprocessingDrawing" xmlns:w10="urn:schemas-microsoft-com:office:word" xmlns:w="http://schemas.openxmlformats.org/wordprocessingml/2006/main" xmlns:w14="http://schemas.microsoft.com/office/word/2010/wordml" xmlns:w15="http://schemas.microsoft.com/office/word/2012/wordml" xmlns:w16cex="http://schemas.microsoft.com/office/word/2018/wordml/cex" xmlns:w16cid="http://schemas.microsoft.com/office/word/2016/wordml/cid" xmlns:w16="http://schemas.microsoft.com/office/word/2018/wordml" xmlns:w16sdtdh="http://schemas.microsoft.com/office/word/2020/wordml/sdtdatahash" xmlns:w16se="http://schemas.microsoft.com/office/word/2015/wordml/symex" xmlns:wpg="http://schemas.microsoft.com/office/word/2010/wordprocessingGroup" xmlns:wpi="http://schemas.microsoft.com/office/word/2010/wordprocessingInk" xmlns:wne="http://schemas.microsoft.com/office/word/2006/wordml" xmlns:wps="http://schemas.microsoft.com/office/word/2010/wordprocessingShape" mc:Ignorable="w14 w15 w16se w16cid w16 w16cex w16sdtdh wp14"/>
-</file>
-
 <file path=word/styles.xml><?xml version="1.0" encoding="utf-8"?>
-<w:styles xmlns:mc="http://schemas.openxmlformats.org/markup-compatibility/2006" xmlns:r="http://schemas.openxmlformats.org/officeDocument/2006/relationships" xmlns:w="http://schemas.openxmlformats.org/wordprocessingml/2006/main" xmlns:w14="http://schemas.microsoft.com/office/word/2010/wordml" xmlns:w15="http://schemas.microsoft.com/office/word/2012/wordml" xmlns:w16cex="http://schemas.microsoft.com/office/word/2018/wordml/cex" xmlns:w16cid="http://schemas.microsoft.com/office/word/2016/wordml/cid" xmlns:w16="http://schemas.microsoft.com/office/word/2018/wordml" xmlns:w16sdtdh="http://schemas.microsoft.com/office/word/2020/wordml/sdtdatahash" xmlns:w16se="http://schemas.microsoft.com/office/word/2015/wordml/symex" mc:Ignorable="w14 w15 w16se w16cid w16 w16cex w16sdtdh">
+<w:styles xmlns:mc="http://schemas.openxmlformats.org/markup-compatibility/2006" xmlns:r="http://schemas.openxmlformats.org/officeDocument/2006/relationships" xmlns:w="http://schemas.openxmlformats.org/wordprocessingml/2006/main" xmlns:w14="http://schemas.microsoft.com/office/word/2010/wordml" mc:Ignorable="w14">
   <w:docDefaults>
     <w:rPrDefault>
       <w:rPr>
@@ -1348,383 +1507,144 @@
       </w:pPr>
     </w:pPrDefault>
   </w:docDefaults>
-  <w:latentStyles w:defLockedState="0" w:defUIPriority="99" w:defSemiHidden="0" w:defUnhideWhenUsed="0" w:defQFormat="0" w:count="376">
-    <w:lsdException w:name="Normal" w:uiPriority="0" w:qFormat="1"/>
-    <w:lsdException w:name="heading 1" w:uiPriority="9" w:qFormat="1"/>
-    <w:lsdException w:name="heading 2" w:semiHidden="1" w:uiPriority="9" w:unhideWhenUsed="1" w:qFormat="1"/>
-    <w:lsdException w:name="heading 3" w:semiHidden="1" w:uiPriority="9" w:unhideWhenUsed="1" w:qFormat="1"/>
-    <w:lsdException w:name="heading 4" w:semiHidden="1" w:uiPriority="9" w:unhideWhenUsed="1" w:qFormat="1"/>
-    <w:lsdException w:name="heading 5" w:semiHidden="1" w:uiPriority="9" w:unhideWhenUsed="1" w:qFormat="1"/>
-    <w:lsdException w:name="heading 6" w:semiHidden="1" w:uiPriority="9" w:unhideWhenUsed="1" w:qFormat="1"/>
-    <w:lsdException w:name="heading 7" w:semiHidden="1" w:uiPriority="9" w:unhideWhenUsed="1" w:qFormat="1"/>
-    <w:lsdException w:name="heading 8" w:semiHidden="1" w:uiPriority="9" w:unhideWhenUsed="1" w:qFormat="1"/>
-    <w:lsdException w:name="heading 9" w:semiHidden="1" w:uiPriority="9" w:unhideWhenUsed="1" w:qFormat="1"/>
-    <w:lsdException w:name="index 1" w:semiHidden="1" w:unhideWhenUsed="1"/>
-    <w:lsdException w:name="index 2" w:semiHidden="1" w:unhideWhenUsed="1"/>
-    <w:lsdException w:name="index 3" w:semiHidden="1" w:unhideWhenUsed="1"/>
-    <w:lsdException w:name="index 4" w:semiHidden="1" w:unhideWhenUsed="1"/>
-    <w:lsdException w:name="index 5" w:semiHidden="1" w:unhideWhenUsed="1"/>
-    <w:lsdException w:name="index 6" w:semiHidden="1" w:unhideWhenUsed="1"/>
-    <w:lsdException w:name="index 7" w:semiHidden="1" w:unhideWhenUsed="1"/>
-    <w:lsdException w:name="index 8" w:semiHidden="1" w:unhideWhenUsed="1"/>
-    <w:lsdException w:name="index 9" w:semiHidden="1" w:unhideWhenUsed="1"/>
-    <w:lsdException w:name="toc 1" w:semiHidden="1" w:uiPriority="39" w:unhideWhenUsed="1"/>
-    <w:lsdException w:name="toc 2" w:semiHidden="1" w:uiPriority="39" w:unhideWhenUsed="1"/>
-    <w:lsdException w:name="toc 3" w:semiHidden="1" w:uiPriority="39" w:unhideWhenUsed="1"/>
-    <w:lsdException w:name="toc 4" w:semiHidden="1" w:uiPriority="39" w:unhideWhenUsed="1"/>
-    <w:lsdException w:name="toc 5" w:semiHidden="1" w:uiPriority="39" w:unhideWhenUsed="1"/>
-    <w:lsdException w:name="toc 6" w:semiHidden="1" w:uiPriority="39" w:unhideWhenUsed="1"/>
-    <w:lsdException w:name="toc 7" w:semiHidden="1" w:uiPriority="39" w:unhideWhenUsed="1"/>
-    <w:lsdException w:name="toc 8" w:semiHidden="1" w:uiPriority="39" w:unhideWhenUsed="1"/>
-    <w:lsdException w:name="toc 9" w:semiHidden="1" w:uiPriority="39" w:unhideWhenUsed="1"/>
-    <w:lsdException w:name="Normal Indent" w:semiHidden="1" w:unhideWhenUsed="1"/>
-    <w:lsdException w:name="footnote text" w:semiHidden="1" w:unhideWhenUsed="1"/>
-    <w:lsdException w:name="annotation text" w:semiHidden="1" w:unhideWhenUsed="1"/>
-    <w:lsdException w:name="header" w:semiHidden="1" w:unhideWhenUsed="1"/>
-    <w:lsdException w:name="footer" w:semiHidden="1" w:unhideWhenUsed="1"/>
-    <w:lsdException w:name="index heading" w:semiHidden="1" w:unhideWhenUsed="1"/>
-    <w:lsdException w:name="caption" w:semiHidden="1" w:uiPriority="35" w:unhideWhenUsed="1" w:qFormat="1"/>
-    <w:lsdException w:name="table of figures" w:semiHidden="1" w:unhideWhenUsed="1"/>
-    <w:lsdException w:name="envelope address" w:semiHidden="1" w:unhideWhenUsed="1"/>
-    <w:lsdException w:name="envelope return" w:semiHidden="1" w:unhideWhenUsed="1"/>
-    <w:lsdException w:name="footnote reference" w:semiHidden="1" w:unhideWhenUsed="1"/>
-    <w:lsdException w:name="annotation reference" w:semiHidden="1" w:unhideWhenUsed="1"/>
-    <w:lsdException w:name="line number" w:semiHidden="1" w:unhideWhenUsed="1"/>
-    <w:lsdException w:name="page number" w:semiHidden="1" w:unhideWhenUsed="1"/>
-    <w:lsdException w:name="endnote reference" w:semiHidden="1" w:unhideWhenUsed="1"/>
-    <w:lsdException w:name="endnote text" w:semiHidden="1" w:unhideWhenUsed="1"/>
-    <w:lsdException w:name="table of authorities" w:semiHidden="1" w:unhideWhenUsed="1"/>
-    <w:lsdException w:name="macro" w:semiHidden="1" w:unhideWhenUsed="1"/>
-    <w:lsdException w:name="toa heading" w:semiHidden="1" w:unhideWhenUsed="1"/>
-    <w:lsdException w:name="List" w:semiHidden="1" w:unhideWhenUsed="1"/>
-    <w:lsdException w:name="List Bullet" w:semiHidden="1" w:unhideWhenUsed="1"/>
-    <w:lsdException w:name="List Number" w:semiHidden="1" w:unhideWhenUsed="1"/>
-    <w:lsdException w:name="List 2" w:semiHidden="1" w:unhideWhenUsed="1"/>
-    <w:lsdException w:name="List 3" w:semiHidden="1" w:unhideWhenUsed="1"/>
-    <w:lsdException w:name="List 4" w:semiHidden="1" w:unhideWhenUsed="1"/>
-    <w:lsdException w:name="List 5" w:semiHidden="1" w:unhideWhenUsed="1"/>
-    <w:lsdException w:name="List Bullet 2" w:semiHidden="1" w:unhideWhenUsed="1"/>
-    <w:lsdException w:name="List Bullet 3" w:semiHidden="1" w:unhideWhenUsed="1"/>
-    <w:lsdException w:name="List Bullet 4" w:semiHidden="1" w:unhideWhenUsed="1"/>
-    <w:lsdException w:name="List Bullet 5" w:semiHidden="1" w:unhideWhenUsed="1"/>
-    <w:lsdException w:name="List Number 2" w:semiHidden="1" w:unhideWhenUsed="1"/>
-    <w:lsdException w:name="List Number 3" w:semiHidden="1" w:unhideWhenUsed="1"/>
-    <w:lsdException w:name="List Number 4" w:semiHidden="1" w:unhideWhenUsed="1"/>
-    <w:lsdException w:name="List Number 5" w:semiHidden="1" w:unhideWhenUsed="1"/>
-    <w:lsdException w:name="Title" w:uiPriority="10" w:qFormat="1"/>
-    <w:lsdException w:name="Closing" w:semiHidden="1" w:unhideWhenUsed="1"/>
-    <w:lsdException w:name="Signature" w:semiHidden="1" w:unhideWhenUsed="1"/>
-    <w:lsdException w:name="Default Paragraph Font" w:semiHidden="1" w:uiPriority="1" w:unhideWhenUsed="1"/>
-    <w:lsdException w:name="Body Text" w:semiHidden="1" w:unhideWhenUsed="1"/>
-    <w:lsdException w:name="Body Text Indent" w:semiHidden="1" w:unhideWhenUsed="1"/>
-    <w:lsdException w:name="List Continue" w:semiHidden="1" w:unhideWhenUsed="1"/>
-    <w:lsdException w:name="List Continue 2" w:semiHidden="1" w:unhideWhenUsed="1"/>
-    <w:lsdException w:name="List Continue 3" w:semiHidden="1" w:unhideWhenUsed="1"/>
-    <w:lsdException w:name="List Continue 4" w:semiHidden="1" w:unhideWhenUsed="1"/>
-    <w:lsdException w:name="List Continue 5" w:semiHidden="1" w:unhideWhenUsed="1"/>
-    <w:lsdException w:name="Message Header" w:semiHidden="1" w:unhideWhenUsed="1"/>
-    <w:lsdException w:name="Subtitle" w:uiPriority="11" w:qFormat="1"/>
-    <w:lsdException w:name="Salutation" w:semiHidden="1" w:unhideWhenUsed="1"/>
-    <w:lsdException w:name="Date" w:semiHidden="1" w:unhideWhenUsed="1"/>
-    <w:lsdException w:name="Body Text First Indent" w:semiHidden="1" w:unhideWhenUsed="1"/>
-    <w:lsdException w:name="Body Text First Indent 2" w:semiHidden="1" w:unhideWhenUsed="1"/>
-    <w:lsdException w:name="Note Heading" w:semiHidden="1" w:unhideWhenUsed="1"/>
-    <w:lsdException w:name="Body Text 2" w:semiHidden="1" w:unhideWhenUsed="1"/>
-    <w:lsdException w:name="Body Text 3" w:semiHidden="1" w:unhideWhenUsed="1"/>
-    <w:lsdException w:name="Body Text Indent 2" w:semiHidden="1" w:unhideWhenUsed="1"/>
-    <w:lsdException w:name="Body Text Indent 3" w:semiHidden="1" w:unhideWhenUsed="1"/>
-    <w:lsdException w:name="Block Text" w:semiHidden="1" w:unhideWhenUsed="1"/>
-    <w:lsdException w:name="Hyperlink" w:semiHidden="1" w:unhideWhenUsed="1"/>
-    <w:lsdException w:name="FollowedHyperlink" w:semiHidden="1" w:unhideWhenUsed="1"/>
-    <w:lsdException w:name="Strong" w:uiPriority="22" w:qFormat="1"/>
-    <w:lsdException w:name="Emphasis" w:uiPriority="20" w:qFormat="1"/>
-    <w:lsdException w:name="Document Map" w:semiHidden="1" w:unhideWhenUsed="1"/>
-    <w:lsdException w:name="Plain Text" w:semiHidden="1" w:unhideWhenUsed="1"/>
-    <w:lsdException w:name="E-mail Signature" w:semiHidden="1" w:unhideWhenUsed="1"/>
-    <w:lsdException w:name="HTML Top of Form" w:semiHidden="1" w:unhideWhenUsed="1"/>
-    <w:lsdException w:name="HTML Bottom of Form" w:semiHidden="1" w:unhideWhenUsed="1"/>
-    <w:lsdException w:name="Normal (Web)" w:semiHidden="1" w:unhideWhenUsed="1"/>
-    <w:lsdException w:name="HTML Acronym" w:semiHidden="1" w:unhideWhenUsed="1"/>
-    <w:lsdException w:name="HTML Address" w:semiHidden="1" w:unhideWhenUsed="1"/>
-    <w:lsdException w:name="HTML Cite" w:semiHidden="1" w:unhideWhenUsed="1"/>
-    <w:lsdException w:name="HTML Code" w:semiHidden="1" w:unhideWhenUsed="1"/>
-    <w:lsdException w:name="HTML Definition" w:semiHidden="1" w:unhideWhenUsed="1"/>
-    <w:lsdException w:name="HTML Keyboard" w:semiHidden="1" w:unhideWhenUsed="1"/>
-    <w:lsdException w:name="HTML Preformatted" w:semiHidden="1" w:unhideWhenUsed="1"/>
-    <w:lsdException w:name="HTML Sample" w:semiHidden="1" w:unhideWhenUsed="1"/>
-    <w:lsdException w:name="HTML Typewriter" w:semiHidden="1" w:unhideWhenUsed="1"/>
-    <w:lsdException w:name="HTML Variable" w:semiHidden="1" w:unhideWhenUsed="1"/>
-    <w:lsdException w:name="Normal Table" w:semiHidden="1" w:unhideWhenUsed="1"/>
-    <w:lsdException w:name="annotation subject" w:semiHidden="1" w:unhideWhenUsed="1"/>
-    <w:lsdException w:name="No List" w:semiHidden="1" w:unhideWhenUsed="1"/>
-    <w:lsdException w:name="Outline List 1" w:semiHidden="1" w:unhideWhenUsed="1"/>
-    <w:lsdException w:name="Outline List 2" w:semiHidden="1" w:unhideWhenUsed="1"/>
-    <w:lsdException w:name="Outline List 3" w:semiHidden="1" w:unhideWhenUsed="1"/>
-    <w:lsdException w:name="Table Simple 1" w:semiHidden="1" w:unhideWhenUsed="1"/>
-    <w:lsdException w:name="Table Simple 2" w:semiHidden="1" w:unhideWhenUsed="1"/>
-    <w:lsdException w:name="Table Simple 3" w:semiHidden="1" w:unhideWhenUsed="1"/>
-    <w:lsdException w:name="Table Classic 1" w:semiHidden="1" w:unhideWhenUsed="1"/>
-    <w:lsdException w:name="Table Classic 2" w:semiHidden="1" w:unhideWhenUsed="1"/>
-    <w:lsdException w:name="Table Classic 3" w:semiHidden="1" w:unhideWhenUsed="1"/>
-    <w:lsdException w:name="Table Classic 4" w:semiHidden="1" w:unhideWhenUsed="1"/>
-    <w:lsdException w:name="Table Colorful 1" w:semiHidden="1" w:unhideWhenUsed="1"/>
-    <w:lsdException w:name="Table Colorful 2" w:semiHidden="1" w:unhideWhenUsed="1"/>
-    <w:lsdException w:name="Table Colorful 3" w:semiHidden="1" w:unhideWhenUsed="1"/>
-    <w:lsdException w:name="Table Columns 1" w:semiHidden="1" w:unhideWhenUsed="1"/>
-    <w:lsdException w:name="Table Columns 2" w:semiHidden="1" w:unhideWhenUsed="1"/>
-    <w:lsdException w:name="Table Columns 3" w:semiHidden="1" w:unhideWhenUsed="1"/>
-    <w:lsdException w:name="Table Columns 4" w:semiHidden="1" w:unhideWhenUsed="1"/>
-    <w:lsdException w:name="Table Columns 5" w:semiHidden="1" w:unhideWhenUsed="1"/>
-    <w:lsdException w:name="Table Grid 1" w:semiHidden="1" w:unhideWhenUsed="1"/>
-    <w:lsdException w:name="Table Grid 2" w:semiHidden="1" w:unhideWhenUsed="1"/>
-    <w:lsdException w:name="Table Grid 3" w:semiHidden="1" w:unhideWhenUsed="1"/>
-    <w:lsdException w:name="Table Grid 4" w:semiHidden="1" w:unhideWhenUsed="1"/>
-    <w:lsdException w:name="Table Grid 5" w:semiHidden="1" w:unhideWhenUsed="1"/>
-    <w:lsdException w:name="Table Grid 6" w:semiHidden="1" w:unhideWhenUsed="1"/>
-    <w:lsdException w:name="Table Grid 7" w:semiHidden="1" w:unhideWhenUsed="1"/>
-    <w:lsdException w:name="Table Grid 8" w:semiHidden="1" w:unhideWhenUsed="1"/>
-    <w:lsdException w:name="Table List 1" w:semiHidden="1" w:unhideWhenUsed="1"/>
-    <w:lsdException w:name="Table List 2" w:semiHidden="1" w:unhideWhenUsed="1"/>
-    <w:lsdException w:name="Table List 3" w:semiHidden="1" w:unhideWhenUsed="1"/>
-    <w:lsdException w:name="Table List 4" w:semiHidden="1" w:unhideWhenUsed="1"/>
-    <w:lsdException w:name="Table List 5" w:semiHidden="1" w:unhideWhenUsed="1"/>
-    <w:lsdException w:name="Table List 6" w:semiHidden="1" w:unhideWhenUsed="1"/>
-    <w:lsdException w:name="Table List 7" w:semiHidden="1" w:unhideWhenUsed="1"/>
-    <w:lsdException w:name="Table List 8" w:semiHidden="1" w:unhideWhenUsed="1"/>
-    <w:lsdException w:name="Table 3D effects 1" w:semiHidden="1" w:unhideWhenUsed="1"/>
-    <w:lsdException w:name="Table 3D effects 2" w:semiHidden="1" w:unhideWhenUsed="1"/>
-    <w:lsdException w:name="Table 3D effects 3" w:semiHidden="1" w:unhideWhenUsed="1"/>
-    <w:lsdException w:name="Table Contemporary" w:semiHidden="1" w:unhideWhenUsed="1"/>
-    <w:lsdException w:name="Table Elegant" w:semiHidden="1" w:unhideWhenUsed="1"/>
-    <w:lsdException w:name="Table Professional" w:semiHidden="1" w:unhideWhenUsed="1"/>
-    <w:lsdException w:name="Table Subtle 1" w:semiHidden="1" w:unhideWhenUsed="1"/>
-    <w:lsdException w:name="Table Subtle 2" w:semiHidden="1" w:unhideWhenUsed="1"/>
-    <w:lsdException w:name="Table Web 1" w:semiHidden="1" w:unhideWhenUsed="1"/>
-    <w:lsdException w:name="Table Web 2" w:semiHidden="1" w:unhideWhenUsed="1"/>
-    <w:lsdException w:name="Table Web 3" w:semiHidden="1" w:unhideWhenUsed="1"/>
-    <w:lsdException w:name="Balloon Text" w:semiHidden="1" w:unhideWhenUsed="1"/>
-    <w:lsdException w:name="Table Grid" w:uiPriority="39"/>
-    <w:lsdException w:name="Table Theme" w:semiHidden="1" w:unhideWhenUsed="1"/>
-    <w:lsdException w:name="Placeholder Text" w:semiHidden="1"/>
-    <w:lsdException w:name="No Spacing" w:uiPriority="1" w:qFormat="1"/>
-    <w:lsdException w:name="Light Shading" w:uiPriority="60"/>
-    <w:lsdException w:name="Light List" w:uiPriority="61"/>
-    <w:lsdException w:name="Light Grid" w:uiPriority="62"/>
-    <w:lsdException w:name="Medium Shading 1" w:uiPriority="63"/>
-    <w:lsdException w:name="Medium Shading 2" w:uiPriority="64"/>
-    <w:lsdException w:name="Medium List 1" w:uiPriority="65"/>
-    <w:lsdException w:name="Medium List 2" w:uiPriority="66"/>
-    <w:lsdException w:name="Medium Grid 1" w:uiPriority="67"/>
-    <w:lsdException w:name="Medium Grid 2" w:uiPriority="68"/>
-    <w:lsdException w:name="Medium Grid 3" w:uiPriority="69"/>
-    <w:lsdException w:name="Dark List" w:uiPriority="70"/>
-    <w:lsdException w:name="Colorful Shading" w:uiPriority="71"/>
-    <w:lsdException w:name="Colorful List" w:uiPriority="72"/>
-    <w:lsdException w:name="Colorful Grid" w:uiPriority="73"/>
-    <w:lsdException w:name="Light Shading Accent 1" w:uiPriority="60"/>
-    <w:lsdException w:name="Light List Accent 1" w:uiPriority="61"/>
-    <w:lsdException w:name="Light Grid Accent 1" w:uiPriority="62"/>
-    <w:lsdException w:name="Medium Shading 1 Accent 1" w:uiPriority="63"/>
-    <w:lsdException w:name="Medium Shading 2 Accent 1" w:uiPriority="64"/>
-    <w:lsdException w:name="Medium List 1 Accent 1" w:uiPriority="65"/>
-    <w:lsdException w:name="Revision" w:semiHidden="1"/>
-    <w:lsdException w:name="List Paragraph" w:uiPriority="34" w:qFormat="1"/>
-    <w:lsdException w:name="Quote" w:uiPriority="29" w:qFormat="1"/>
-    <w:lsdException w:name="Intense Quote" w:uiPriority="30" w:qFormat="1"/>
-    <w:lsdException w:name="Medium List 2 Accent 1" w:uiPriority="66"/>
-    <w:lsdException w:name="Medium Grid 1 Accent 1" w:uiPriority="67"/>
-    <w:lsdException w:name="Medium Grid 2 Accent 1" w:uiPriority="68"/>
-    <w:lsdException w:name="Medium Grid 3 Accent 1" w:uiPriority="69"/>
-    <w:lsdException w:name="Dark List Accent 1" w:uiPriority="70"/>
-    <w:lsdException w:name="Colorful Shading Accent 1" w:uiPriority="71"/>
-    <w:lsdException w:name="Colorful List Accent 1" w:uiPriority="72"/>
-    <w:lsdException w:name="Colorful Grid Accent 1" w:uiPriority="73"/>
-    <w:lsdException w:name="Light Shading Accent 2" w:uiPriority="60"/>
-    <w:lsdException w:name="Light List Accent 2" w:uiPriority="61"/>
-    <w:lsdException w:name="Light Grid Accent 2" w:uiPriority="62"/>
-    <w:lsdException w:name="Medium Shading 1 Accent 2" w:uiPriority="63"/>
-    <w:lsdException w:name="Medium Shading 2 Accent 2" w:uiPriority="64"/>
-    <w:lsdException w:name="Medium List 1 Accent 2" w:uiPriority="65"/>
-    <w:lsdException w:name="Medium List 2 Accent 2" w:uiPriority="66"/>
-    <w:lsdException w:name="Medium Grid 1 Accent 2" w:uiPriority="67"/>
-    <w:lsdException w:name="Medium Grid 2 Accent 2" w:uiPriority="68"/>
-    <w:lsdException w:name="Medium Grid 3 Accent 2" w:uiPriority="69"/>
-    <w:lsdException w:name="Dark List Accent 2" w:uiPriority="70"/>
-    <w:lsdException w:name="Colorful Shading Accent 2" w:uiPriority="71"/>
-    <w:lsdException w:name="Colorful List Accent 2" w:uiPriority="72"/>
-    <w:lsdException w:name="Colorful Grid Accent 2" w:uiPriority="73"/>
-    <w:lsdException w:name="Light Shading Accent 3" w:uiPriority="60"/>
-    <w:lsdException w:name="Light List Accent 3" w:uiPriority="61"/>
-    <w:lsdException w:name="Light Grid Accent 3" w:uiPriority="62"/>
-    <w:lsdException w:name="Medium Shading 1 Accent 3" w:uiPriority="63"/>
-    <w:lsdException w:name="Medium Shading 2 Accent 3" w:uiPriority="64"/>
-    <w:lsdException w:name="Medium List 1 Accent 3" w:uiPriority="65"/>
-    <w:lsdException w:name="Medium List 2 Accent 3" w:uiPriority="66"/>
-    <w:lsdException w:name="Medium Grid 1 Accent 3" w:uiPriority="67"/>
-    <w:lsdException w:name="Medium Grid 2 Accent 3" w:uiPriority="68"/>
-    <w:lsdException w:name="Medium Grid 3 Accent 3" w:uiPriority="69"/>
-    <w:lsdException w:name="Dark List Accent 3" w:uiPriority="70"/>
-    <w:lsdException w:name="Colorful Shading Accent 3" w:uiPriority="71"/>
-    <w:lsdException w:name="Colorful List Accent 3" w:uiPriority="72"/>
-    <w:lsdException w:name="Colorful Grid Accent 3" w:uiPriority="73"/>
-    <w:lsdException w:name="Light Shading Accent 4" w:uiPriority="60"/>
-    <w:lsdException w:name="Light List Accent 4" w:uiPriority="61"/>
-    <w:lsdException w:name="Light Grid Accent 4" w:uiPriority="62"/>
-    <w:lsdException w:name="Medium Shading 1 Accent 4" w:uiPriority="63"/>
-    <w:lsdException w:name="Medium Shading 2 Accent 4" w:uiPriority="64"/>
-    <w:lsdException w:name="Medium List 1 Accent 4" w:uiPriority="65"/>
-    <w:lsdException w:name="Medium List 2 Accent 4" w:uiPriority="66"/>
-    <w:lsdException w:name="Medium Grid 1 Accent 4" w:uiPriority="67"/>
-    <w:lsdException w:name="Medium Grid 2 Accent 4" w:uiPriority="68"/>
-    <w:lsdException w:name="Medium Grid 3 Accent 4" w:uiPriority="69"/>
-    <w:lsdException w:name="Dark List Accent 4" w:uiPriority="70"/>
-    <w:lsdException w:name="Colorful Shading Accent 4" w:uiPriority="71"/>
-    <w:lsdException w:name="Colorful List Accent 4" w:uiPriority="72"/>
-    <w:lsdException w:name="Colorful Grid Accent 4" w:uiPriority="73"/>
-    <w:lsdException w:name="Light Shading Accent 5" w:uiPriority="60"/>
-    <w:lsdException w:name="Light List Accent 5" w:uiPriority="61"/>
-    <w:lsdException w:name="Light Grid Accent 5" w:uiPriority="62"/>
-    <w:lsdException w:name="Medium Shading 1 Accent 5" w:uiPriority="63"/>
-    <w:lsdException w:name="Medium Shading 2 Accent 5" w:uiPriority="64"/>
-    <w:lsdException w:name="Medium List 1 Accent 5" w:uiPriority="65"/>
-    <w:lsdException w:name="Medium List 2 Accent 5" w:uiPriority="66"/>
-    <w:lsdException w:name="Medium Grid 1 Accent 5" w:uiPriority="67"/>
-    <w:lsdException w:name="Medium Grid 2 Accent 5" w:uiPriority="68"/>
-    <w:lsdException w:name="Medium Grid 3 Accent 5" w:uiPriority="69"/>
-    <w:lsdException w:name="Dark List Accent 5" w:uiPriority="70"/>
-    <w:lsdException w:name="Colorful Shading Accent 5" w:uiPriority="71"/>
-    <w:lsdException w:name="Colorful List Accent 5" w:uiPriority="72"/>
-    <w:lsdException w:name="Colorful Grid Accent 5" w:uiPriority="73"/>
-    <w:lsdException w:name="Light Shading Accent 6" w:uiPriority="60"/>
-    <w:lsdException w:name="Light List Accent 6" w:uiPriority="61"/>
-    <w:lsdException w:name="Light Grid Accent 6" w:uiPriority="62"/>
-    <w:lsdException w:name="Medium Shading 1 Accent 6" w:uiPriority="63"/>
-    <w:lsdException w:name="Medium Shading 2 Accent 6" w:uiPriority="64"/>
-    <w:lsdException w:name="Medium List 1 Accent 6" w:uiPriority="65"/>
-    <w:lsdException w:name="Medium List 2 Accent 6" w:uiPriority="66"/>
-    <w:lsdException w:name="Medium Grid 1 Accent 6" w:uiPriority="67"/>
-    <w:lsdException w:name="Medium Grid 2 Accent 6" w:uiPriority="68"/>
-    <w:lsdException w:name="Medium Grid 3 Accent 6" w:uiPriority="69"/>
-    <w:lsdException w:name="Dark List Accent 6" w:uiPriority="70"/>
-    <w:lsdException w:name="Colorful Shading Accent 6" w:uiPriority="71"/>
-    <w:lsdException w:name="Colorful List Accent 6" w:uiPriority="72"/>
-    <w:lsdException w:name="Colorful Grid Accent 6" w:uiPriority="73"/>
-    <w:lsdException w:name="Subtle Emphasis" w:uiPriority="19" w:qFormat="1"/>
-    <w:lsdException w:name="Intense Emphasis" w:uiPriority="21" w:qFormat="1"/>
-    <w:lsdException w:name="Subtle Reference" w:uiPriority="31" w:qFormat="1"/>
-    <w:lsdException w:name="Intense Reference" w:uiPriority="32" w:qFormat="1"/>
-    <w:lsdException w:name="Book Title" w:uiPriority="33" w:qFormat="1"/>
-    <w:lsdException w:name="Bibliography" w:semiHidden="1" w:uiPriority="37" w:unhideWhenUsed="1"/>
-    <w:lsdException w:name="TOC Heading" w:semiHidden="1" w:uiPriority="39" w:unhideWhenUsed="1" w:qFormat="1"/>
-    <w:lsdException w:name="Plain Table 1" w:uiPriority="41"/>
-    <w:lsdException w:name="Plain Table 2" w:uiPriority="42"/>
-    <w:lsdException w:name="Plain Table 3" w:uiPriority="43"/>
-    <w:lsdException w:name="Plain Table 4" w:uiPriority="44"/>
-    <w:lsdException w:name="Plain Table 5" w:uiPriority="45"/>
-    <w:lsdException w:name="Grid Table Light" w:uiPriority="40"/>
-    <w:lsdException w:name="Grid Table 1 Light" w:uiPriority="46"/>
-    <w:lsdException w:name="Grid Table 2" w:uiPriority="47"/>
-    <w:lsdException w:name="Grid Table 3" w:uiPriority="48"/>
-    <w:lsdException w:name="Grid Table 4" w:uiPriority="49"/>
-    <w:lsdException w:name="Grid Table 5 Dark" w:uiPriority="50"/>
-    <w:lsdException w:name="Grid Table 6 Colorful" w:uiPriority="51"/>
-    <w:lsdException w:name="Grid Table 7 Colorful" w:uiPriority="52"/>
-    <w:lsdException w:name="Grid Table 1 Light Accent 1" w:uiPriority="46"/>
-    <w:lsdException w:name="Grid Table 2 Accent 1" w:uiPriority="47"/>
-    <w:lsdException w:name="Grid Table 3 Accent 1" w:uiPriority="48"/>
-    <w:lsdException w:name="Grid Table 4 Accent 1" w:uiPriority="49"/>
-    <w:lsdException w:name="Grid Table 5 Dark Accent 1" w:uiPriority="50"/>
-    <w:lsdException w:name="Grid Table 6 Colorful Accent 1" w:uiPriority="51"/>
-    <w:lsdException w:name="Grid Table 7 Colorful Accent 1" w:uiPriority="52"/>
-    <w:lsdException w:name="Grid Table 1 Light Accent 2" w:uiPriority="46"/>
-    <w:lsdException w:name="Grid Table 2 Accent 2" w:uiPriority="47"/>
-    <w:lsdException w:name="Grid Table 3 Accent 2" w:uiPriority="48"/>
-    <w:lsdException w:name="Grid Table 4 Accent 2" w:uiPriority="49"/>
-    <w:lsdException w:name="Grid Table 5 Dark Accent 2" w:uiPriority="50"/>
-    <w:lsdException w:name="Grid Table 6 Colorful Accent 2" w:uiPriority="51"/>
-    <w:lsdException w:name="Grid Table 7 Colorful Accent 2" w:uiPriority="52"/>
-    <w:lsdException w:name="Grid Table 1 Light Accent 3" w:uiPriority="46"/>
-    <w:lsdException w:name="Grid Table 2 Accent 3" w:uiPriority="47"/>
-    <w:lsdException w:name="Grid Table 3 Accent 3" w:uiPriority="48"/>
-    <w:lsdException w:name="Grid Table 4 Accent 3" w:uiPriority="49"/>
-    <w:lsdException w:name="Grid Table 5 Dark Accent 3" w:uiPriority="50"/>
-    <w:lsdException w:name="Grid Table 6 Colorful Accent 3" w:uiPriority="51"/>
-    <w:lsdException w:name="Grid Table 7 Colorful Accent 3" w:uiPriority="52"/>
-    <w:lsdException w:name="Grid Table 1 Light Accent 4" w:uiPriority="46"/>
-    <w:lsdException w:name="Grid Table 2 Accent 4" w:uiPriority="47"/>
-    <w:lsdException w:name="Grid Table 3 Accent 4" w:uiPriority="48"/>
-    <w:lsdException w:name="Grid Table 4 Accent 4" w:uiPriority="49"/>
-    <w:lsdException w:name="Grid Table 5 Dark Accent 4" w:uiPriority="50"/>
-    <w:lsdException w:name="Grid Table 6 Colorful Accent 4" w:uiPriority="51"/>
-    <w:lsdException w:name="Grid Table 7 Colorful Accent 4" w:uiPriority="52"/>
-    <w:lsdException w:name="Grid Table 1 Light Accent 5" w:uiPriority="46"/>
-    <w:lsdException w:name="Grid Table 2 Accent 5" w:uiPriority="47"/>
-    <w:lsdException w:name="Grid Table 3 Accent 5" w:uiPriority="48"/>
-    <w:lsdException w:name="Grid Table 4 Accent 5" w:uiPriority="49"/>
-    <w:lsdException w:name="Grid Table 5 Dark Accent 5" w:uiPriority="50"/>
-    <w:lsdException w:name="Grid Table 6 Colorful Accent 5" w:uiPriority="51"/>
-    <w:lsdException w:name="Grid Table 7 Colorful Accent 5" w:uiPriority="52"/>
-    <w:lsdException w:name="Grid Table 1 Light Accent 6" w:uiPriority="46"/>
-    <w:lsdException w:name="Grid Table 2 Accent 6" w:uiPriority="47"/>
-    <w:lsdException w:name="Grid Table 3 Accent 6" w:uiPriority="48"/>
-    <w:lsdException w:name="Grid Table 4 Accent 6" w:uiPriority="49"/>
-    <w:lsdException w:name="Grid Table 5 Dark Accent 6" w:uiPriority="50"/>
-    <w:lsdException w:name="Grid Table 6 Colorful Accent 6" w:uiPriority="51"/>
-    <w:lsdException w:name="Grid Table 7 Colorful Accent 6" w:uiPriority="52"/>
-    <w:lsdException w:name="List Table 1 Light" w:uiPriority="46"/>
-    <w:lsdException w:name="List Table 2" w:uiPriority="47"/>
-    <w:lsdException w:name="List Table 3" w:uiPriority="48"/>
-    <w:lsdException w:name="List Table 4" w:uiPriority="49"/>
-    <w:lsdException w:name="List Table 5 Dark" w:uiPriority="50"/>
-    <w:lsdException w:name="List Table 6 Colorful" w:uiPriority="51"/>
-    <w:lsdException w:name="List Table 7 Colorful" w:uiPriority="52"/>
-    <w:lsdException w:name="List Table 1 Light Accent 1" w:uiPriority="46"/>
-    <w:lsdException w:name="List Table 2 Accent 1" w:uiPriority="47"/>
-    <w:lsdException w:name="List Table 3 Accent 1" w:uiPriority="48"/>
-    <w:lsdException w:name="List Table 4 Accent 1" w:uiPriority="49"/>
-    <w:lsdException w:name="List Table 5 Dark Accent 1" w:uiPriority="50"/>
-    <w:lsdException w:name="List Table 6 Colorful Accent 1" w:uiPriority="51"/>
-    <w:lsdException w:name="List Table 7 Colorful Accent 1" w:uiPriority="52"/>
-    <w:lsdException w:name="List Table 1 Light Accent 2" w:uiPriority="46"/>
-    <w:lsdException w:name="List Table 2 Accent 2" w:uiPriority="47"/>
-    <w:lsdException w:name="List Table 3 Accent 2" w:uiPriority="48"/>
-    <w:lsdException w:name="List Table 4 Accent 2" w:uiPriority="49"/>
-    <w:lsdException w:name="List Table 5 Dark Accent 2" w:uiPriority="50"/>
-    <w:lsdException w:name="List Table 6 Colorful Accent 2" w:uiPriority="51"/>
-    <w:lsdException w:name="List Table 7 Colorful Accent 2" w:uiPriority="52"/>
-    <w:lsdException w:name="List Table 1 Light Accent 3" w:uiPriority="46"/>
-    <w:lsdException w:name="List Table 2 Accent 3" w:uiPriority="47"/>
-    <w:lsdException w:name="List Table 3 Accent 3" w:uiPriority="48"/>
-    <w:lsdException w:name="List Table 4 Accent 3" w:uiPriority="49"/>
-    <w:lsdException w:name="List Table 5 Dark Accent 3" w:uiPriority="50"/>
-    <w:lsdException w:name="List Table 6 Colorful Accent 3" w:uiPriority="51"/>
-    <w:lsdException w:name="List Table 7 Colorful Accent 3" w:uiPriority="52"/>
-    <w:lsdException w:name="List Table 1 Light Accent 4" w:uiPriority="46"/>
-    <w:lsdException w:name="List Table 2 Accent 4" w:uiPriority="47"/>
-    <w:lsdException w:name="List Table 3 Accent 4" w:uiPriority="48"/>
-    <w:lsdException w:name="List Table 4 Accent 4" w:uiPriority="49"/>
-    <w:lsdException w:name="List Table 5 Dark Accent 4" w:uiPriority="50"/>
-    <w:lsdException w:name="List Table 6 Colorful Accent 4" w:uiPriority="51"/>
-    <w:lsdException w:name="List Table 7 Colorful Accent 4" w:uiPriority="52"/>
-    <w:lsdException w:name="List Table 1 Light Accent 5" w:uiPriority="46"/>
-    <w:lsdException w:name="List Table 2 Accent 5" w:uiPriority="47"/>
-    <w:lsdException w:name="List Table 3 Accent 5" w:uiPriority="48"/>
-    <w:lsdException w:name="List Table 4 Accent 5" w:uiPriority="49"/>
-    <w:lsdException w:name="List Table 5 Dark Accent 5" w:uiPriority="50"/>
-    <w:lsdException w:name="List Table 6 Colorful Accent 5" w:uiPriority="51"/>
-    <w:lsdException w:name="List Table 7 Colorful Accent 5" w:uiPriority="52"/>
-    <w:lsdException w:name="List Table 1 Light Accent 6" w:uiPriority="46"/>
-    <w:lsdException w:name="List Table 2 Accent 6" w:uiPriority="47"/>
-    <w:lsdException w:name="List Table 3 Accent 6" w:uiPriority="48"/>
-    <w:lsdException w:name="List Table 4 Accent 6" w:uiPriority="49"/>
-    <w:lsdException w:name="List Table 5 Dark Accent 6" w:uiPriority="50"/>
-    <w:lsdException w:name="List Table 6 Colorful Accent 6" w:uiPriority="51"/>
-    <w:lsdException w:name="List Table 7 Colorful Accent 6" w:uiPriority="52"/>
-    <w:lsdException w:name="Mention" w:semiHidden="1" w:unhideWhenUsed="1"/>
-    <w:lsdException w:name="Smart Hyperlink" w:semiHidden="1" w:unhideWhenUsed="1"/>
-    <w:lsdException w:name="Hashtag" w:semiHidden="1" w:unhideWhenUsed="1"/>
-    <w:lsdException w:name="Unresolved Mention" w:semiHidden="1" w:unhideWhenUsed="1"/>
-    <w:lsdException w:name="Smart Link" w:semiHidden="1" w:unhideWhenUsed="1"/>
+  <w:latentStyles w:defLockedState="0" w:defUIPriority="99" w:defSemiHidden="1" w:defUnhideWhenUsed="1" w:defQFormat="0" w:count="267">
+    <w:lsdException w:name="Normal" w:semiHidden="0" w:uiPriority="0" w:unhideWhenUsed="0" w:qFormat="1"/>
+    <w:lsdException w:name="heading 1" w:semiHidden="0" w:uiPriority="9" w:unhideWhenUsed="0" w:qFormat="1"/>
+    <w:lsdException w:name="heading 2" w:uiPriority="9" w:qFormat="1"/>
+    <w:lsdException w:name="heading 3" w:uiPriority="9" w:qFormat="1"/>
+    <w:lsdException w:name="heading 4" w:uiPriority="9" w:qFormat="1"/>
+    <w:lsdException w:name="heading 5" w:uiPriority="9" w:qFormat="1"/>
+    <w:lsdException w:name="heading 6" w:uiPriority="9" w:qFormat="1"/>
+    <w:lsdException w:name="heading 7" w:uiPriority="9" w:qFormat="1"/>
+    <w:lsdException w:name="heading 8" w:uiPriority="9" w:qFormat="1"/>
+    <w:lsdException w:name="heading 9" w:uiPriority="9" w:qFormat="1"/>
+    <w:lsdException w:name="toc 1" w:uiPriority="39"/>
+    <w:lsdException w:name="toc 2" w:uiPriority="39"/>
+    <w:lsdException w:name="toc 3" w:uiPriority="39"/>
+    <w:lsdException w:name="toc 4" w:uiPriority="39"/>
+    <w:lsdException w:name="toc 5" w:uiPriority="39"/>
+    <w:lsdException w:name="toc 6" w:uiPriority="39"/>
+    <w:lsdException w:name="toc 7" w:uiPriority="39"/>
+    <w:lsdException w:name="toc 8" w:uiPriority="39"/>
+    <w:lsdException w:name="toc 9" w:uiPriority="39"/>
+    <w:lsdException w:name="caption" w:uiPriority="35" w:qFormat="1"/>
+    <w:lsdException w:name="Title" w:semiHidden="0" w:uiPriority="10" w:unhideWhenUsed="0" w:qFormat="1"/>
+    <w:lsdException w:name="Default Paragraph Font" w:uiPriority="1"/>
+    <w:lsdException w:name="Subtitle" w:semiHidden="0" w:uiPriority="11" w:unhideWhenUsed="0" w:qFormat="1"/>
+    <w:lsdException w:name="Strong" w:semiHidden="0" w:uiPriority="22" w:unhideWhenUsed="0" w:qFormat="1"/>
+    <w:lsdException w:name="Emphasis" w:semiHidden="0" w:uiPriority="20" w:unhideWhenUsed="0" w:qFormat="1"/>
+    <w:lsdException w:name="Table Grid" w:semiHidden="0" w:uiPriority="39" w:unhideWhenUsed="0"/>
+    <w:lsdException w:name="Placeholder Text" w:unhideWhenUsed="0"/>
+    <w:lsdException w:name="No Spacing" w:semiHidden="0" w:uiPriority="1" w:unhideWhenUsed="0" w:qFormat="1"/>
+    <w:lsdException w:name="Light Shading" w:semiHidden="0" w:uiPriority="60" w:unhideWhenUsed="0"/>
+    <w:lsdException w:name="Light List" w:semiHidden="0" w:uiPriority="61" w:unhideWhenUsed="0"/>
+    <w:lsdException w:name="Light Grid" w:semiHidden="0" w:uiPriority="62" w:unhideWhenUsed="0"/>
+    <w:lsdException w:name="Medium Shading 1" w:semiHidden="0" w:uiPriority="63" w:unhideWhenUsed="0"/>
+    <w:lsdException w:name="Medium Shading 2" w:semiHidden="0" w:uiPriority="64" w:unhideWhenUsed="0"/>
+    <w:lsdException w:name="Medium List 1" w:semiHidden="0" w:uiPriority="65" w:unhideWhenUsed="0"/>
+    <w:lsdException w:name="Medium List 2" w:semiHidden="0" w:uiPriority="66" w:unhideWhenUsed="0"/>
+    <w:lsdException w:name="Medium Grid 1" w:semiHidden="0" w:uiPriority="67" w:unhideWhenUsed="0"/>
+    <w:lsdException w:name="Medium Grid 2" w:semiHidden="0" w:uiPriority="68" w:unhideWhenUsed="0"/>
+    <w:lsdException w:name="Medium Grid 3" w:semiHidden="0" w:uiPriority="69" w:unhideWhenUsed="0"/>
+    <w:lsdException w:name="Dark List" w:semiHidden="0" w:uiPriority="70" w:unhideWhenUsed="0"/>
+    <w:lsdException w:name="Colorful Shading" w:semiHidden="0" w:uiPriority="71" w:unhideWhenUsed="0"/>
+    <w:lsdException w:name="Colorful List" w:semiHidden="0" w:uiPriority="72" w:unhideWhenUsed="0"/>
+    <w:lsdException w:name="Colorful Grid" w:semiHidden="0" w:uiPriority="73" w:unhideWhenUsed="0"/>
+    <w:lsdException w:name="Light Shading Accent 1" w:semiHidden="0" w:uiPriority="60" w:unhideWhenUsed="0"/>
+    <w:lsdException w:name="Light List Accent 1" w:semiHidden="0" w:uiPriority="61" w:unhideWhenUsed="0"/>
+    <w:lsdException w:name="Light Grid Accent 1" w:semiHidden="0" w:uiPriority="62" w:unhideWhenUsed="0"/>
+    <w:lsdException w:name="Medium Shading 1 Accent 1" w:semiHidden="0" w:uiPriority="63" w:unhideWhenUsed="0"/>
+    <w:lsdException w:name="Medium Shading 2 Accent 1" w:semiHidden="0" w:uiPriority="64" w:unhideWhenUsed="0"/>
+    <w:lsdException w:name="Medium List 1 Accent 1" w:semiHidden="0" w:uiPriority="65" w:unhideWhenUsed="0"/>
+    <w:lsdException w:name="Revision" w:unhideWhenUsed="0"/>
+    <w:lsdException w:name="List Paragraph" w:semiHidden="0" w:uiPriority="34" w:unhideWhenUsed="0" w:qFormat="1"/>
+    <w:lsdException w:name="Quote" w:semiHidden="0" w:uiPriority="29" w:unhideWhenUsed="0" w:qFormat="1"/>
+    <w:lsdException w:name="Intense Quote" w:semiHidden="0" w:uiPriority="30" w:unhideWhenUsed="0" w:qFormat="1"/>
+    <w:lsdException w:name="Medium List 2 Accent 1" w:semiHidden="0" w:uiPriority="66" w:unhideWhenUsed="0"/>
+    <w:lsdException w:name="Medium Grid 1 Accent 1" w:semiHidden="0" w:uiPriority="67" w:unhideWhenUsed="0"/>
+    <w:lsdException w:name="Medium Grid 2 Accent 1" w:semiHidden="0" w:uiPriority="68" w:unhideWhenUsed="0"/>
+    <w:lsdException w:name="Medium Grid 3 Accent 1" w:semiHidden="0" w:uiPriority="69" w:unhideWhenUsed="0"/>
+    <w:lsdException w:name="Dark List Accent 1" w:semiHidden="0" w:uiPriority="70" w:unhideWhenUsed="0"/>
+    <w:lsdException w:name="Colorful Shading Accent 1" w:semiHidden="0" w:uiPriority="71" w:unhideWhenUsed="0"/>
+    <w:lsdException w:name="Colorful List Accent 1" w:semiHidden="0" w:uiPriority="72" w:unhideWhenUsed="0"/>
+    <w:lsdException w:name="Colorful Grid Accent 1" w:semiHidden="0" w:uiPriority="73" w:unhideWhenUsed="0"/>
+    <w:lsdException w:name="Light Shading Accent 2" w:semiHidden="0" w:uiPriority="60" w:unhideWhenUsed="0"/>
+    <w:lsdException w:name="Light List Accent 2" w:semiHidden="0" w:uiPriority="61" w:unhideWhenUsed="0"/>
+    <w:lsdException w:name="Light Grid Accent 2" w:semiHidden="0" w:uiPriority="62" w:unhideWhenUsed="0"/>
+    <w:lsdException w:name="Medium Shading 1 Accent 2" w:semiHidden="0" w:uiPriority="63" w:unhideWhenUsed="0"/>
+    <w:lsdException w:name="Medium Shading 2 Accent 2" w:semiHidden="0" w:uiPriority="64" w:unhideWhenUsed="0"/>
+    <w:lsdException w:name="Medium List 1 Accent 2" w:semiHidden="0" w:uiPriority="65" w:unhideWhenUsed="0"/>
+    <w:lsdException w:name="Medium List 2 Accent 2" w:semiHidden="0" w:uiPriority="66" w:unhideWhenUsed="0"/>
+    <w:lsdException w:name="Medium Grid 1 Accent 2" w:semiHidden="0" w:uiPriority="67" w:unhideWhenUsed="0"/>
+    <w:lsdException w:name="Medium Grid 2 Accent 2" w:semiHidden="0" w:uiPriority="68" w:unhideWhenUsed="0"/>
+    <w:lsdException w:name="Medium Grid 3 Accent 2" w:semiHidden="0" w:uiPriority="69" w:unhideWhenUsed="0"/>
+    <w:lsdException w:name="Dark List Accent 2" w:semiHidden="0" w:uiPriority="70" w:unhideWhenUsed="0"/>
+    <w:lsdException w:name="Colorful Shading Accent 2" w:semiHidden="0" w:uiPriority="71" w:unhideWhenUsed="0"/>
+    <w:lsdException w:name="Colorful List Accent 2" w:semiHidden="0" w:uiPriority="72" w:unhideWhenUsed="0"/>
+    <w:lsdException w:name="Colorful Grid Accent 2" w:semiHidden="0" w:uiPriority="73" w:unhideWhenUsed="0"/>
+    <w:lsdException w:name="Light Shading Accent 3" w:semiHidden="0" w:uiPriority="60" w:unhideWhenUsed="0"/>
+    <w:lsdException w:name="Light List Accent 3" w:semiHidden="0" w:uiPriority="61" w:unhideWhenUsed="0"/>
+    <w:lsdException w:name="Light Grid Accent 3" w:semiHidden="0" w:uiPriority="62" w:unhideWhenUsed="0"/>
+    <w:lsdException w:name="Medium Shading 1 Accent 3" w:semiHidden="0" w:uiPriority="63" w:unhideWhenUsed="0"/>
+    <w:lsdException w:name="Medium Shading 2 Accent 3" w:semiHidden="0" w:uiPriority="64" w:unhideWhenUsed="0"/>
+    <w:lsdException w:name="Medium List 1 Accent 3" w:semiHidden="0" w:uiPriority="65" w:unhideWhenUsed="0"/>
+    <w:lsdException w:name="Medium List 2 Accent 3" w:semiHidden="0" w:uiPriority="66" w:unhideWhenUsed="0"/>
+    <w:lsdException w:name="Medium Grid 1 Accent 3" w:semiHidden="0" w:uiPriority="67" w:unhideWhenUsed="0"/>
+    <w:lsdException w:name="Medium Grid 2 Accent 3" w:semiHidden="0" w:uiPriority="68" w:unhideWhenUsed="0"/>
+    <w:lsdException w:name="Medium Grid 3 Accent 3" w:semiHidden="0" w:uiPriority="69" w:unhideWhenUsed="0"/>
+    <w:lsdException w:name="Dark List Accent 3" w:semiHidden="0" w:uiPriority="70" w:unhideWhenUsed="0"/>
+    <w:lsdException w:name="Colorful Shading Accent 3" w:semiHidden="0" w:uiPriority="71" w:unhideWhenUsed="0"/>
+    <w:lsdException w:name="Colorful List Accent 3" w:semiHidden="0" w:uiPriority="72" w:unhideWhenUsed="0"/>
+    <w:lsdException w:name="Colorful Grid Accent 3" w:semiHidden="0" w:uiPriority="73" w:unhideWhenUsed="0"/>
+    <w:lsdException w:name="Light Shading Accent 4" w:semiHidden="0" w:uiPriority="60" w:unhideWhenUsed="0"/>
+    <w:lsdException w:name="Light List Accent 4" w:semiHidden="0" w:uiPriority="61" w:unhideWhenUsed="0"/>
+    <w:lsdException w:name="Light Grid Accent 4" w:semiHidden="0" w:uiPriority="62" w:unhideWhenUsed="0"/>
+    <w:lsdException w:name="Medium Shading 1 Accent 4" w:semiHidden="0" w:uiPriority="63" w:unhideWhenUsed="0"/>
+    <w:lsdException w:name="Medium Shading 2 Accent 4" w:semiHidden="0" w:uiPriority="64" w:unhideWhenUsed="0"/>
+    <w:lsdException w:name="Medium List 1 Accent 4" w:semiHidden="0" w:uiPriority="65" w:unhideWhenUsed="0"/>
+    <w:lsdException w:name="Medium List 2 Accent 4" w:semiHidden="0" w:uiPriority="66" w:unhideWhenUsed="0"/>
+    <w:lsdException w:name="Medium Grid 1 Accent 4" w:semiHidden="0" w:uiPriority="67" w:unhideWhenUsed="0"/>
+    <w:lsdException w:name="Medium Grid 2 Accent 4" w:semiHidden="0" w:uiPriority="68" w:unhideWhenUsed="0"/>
+    <w:lsdException w:name="Medium Grid 3 Accent 4" w:semiHidden="0" w:uiPriority="69" w:unhideWhenUsed="0"/>
+    <w:lsdException w:name="Dark List Accent 4" w:semiHidden="0" w:uiPriority="70" w:unhideWhenUsed="0"/>
+    <w:lsdException w:name="Colorful Shading Accent 4" w:semiHidden="0" w:uiPriority="71" w:unhideWhenUsed="0"/>
+    <w:lsdException w:name="Colorful List Accent 4" w:semiHidden="0" w:uiPriority="72" w:unhideWhenUsed="0"/>
+    <w:lsdException w:name="Colorful Grid Accent 4" w:semiHidden="0" w:uiPriority="73" w:unhideWhenUsed="0"/>
+    <w:lsdException w:name="Light Shading Accent 5" w:semiHidden="0" w:uiPriority="60" w:unhideWhenUsed="0"/>
+    <w:lsdException w:name="Light List Accent 5" w:semiHidden="0" w:uiPriority="61" w:unhideWhenUsed="0"/>
+    <w:lsdException w:name="Light Grid Accent 5" w:semiHidden="0" w:uiPriority="62" w:unhideWhenUsed="0"/>
+    <w:lsdException w:name="Medium Shading 1 Accent 5" w:semiHidden="0" w:uiPriority="63" w:unhideWhenUsed="0"/>
+    <w:lsdException w:name="Medium Shading 2 Accent 5" w:semiHidden="0" w:uiPriority="64" w:unhideWhenUsed="0"/>
+    <w:lsdException w:name="Medium List 1 Accent 5" w:semiHidden="0" w:uiPriority="65" w:unhideWhenUsed="0"/>
+    <w:lsdException w:name="Medium List 2 Accent 5" w:semiHidden="0" w:uiPriority="66" w:unhideWhenUsed="0"/>
+    <w:lsdException w:name="Medium Grid 1 Accent 5" w:semiHidden="0" w:uiPriority="67" w:unhideWhenUsed="0"/>
+    <w:lsdException w:name="Medium Grid 2 Accent 5" w:semiHidden="0" w:uiPriority="68" w:unhideWhenUsed="0"/>
+    <w:lsdException w:name="Medium Grid 3 Accent 5" w:semiHidden="0" w:uiPriority="69" w:unhideWhenUsed="0"/>
+    <w:lsdException w:name="Dark List Accent 5" w:semiHidden="0" w:uiPriority="70" w:unhideWhenUsed="0"/>
+    <w:lsdException w:name="Colorful Shading Accent 5" w:semiHidden="0" w:uiPriority="71" w:unhideWhenUsed="0"/>
+    <w:lsdException w:name="Colorful List Accent 5" w:semiHidden="0" w:uiPriority="72" w:unhideWhenUsed="0"/>
+    <w:lsdException w:name="Colorful Grid Accent 5" w:semiHidden="0" w:uiPriority="73" w:unhideWhenUsed="0"/>
+    <w:lsdException w:name="Light Shading Accent 6" w:semiHidden="0" w:uiPriority="60" w:unhideWhenUsed="0"/>
+    <w:lsdException w:name="Light List Accent 6" w:semiHidden="0" w:uiPriority="61" w:unhideWhenUsed="0"/>
+    <w:lsdException w:name="Light Grid Accent 6" w:semiHidden="0" w:uiPriority="62" w:unhideWhenUsed="0"/>
+    <w:lsdException w:name="Medium Shading 1 Accent 6" w:semiHidden="0" w:uiPriority="63" w:unhideWhenUsed="0"/>
+    <w:lsdException w:name="Medium Shading 2 Accent 6" w:semiHidden="0" w:uiPriority="64" w:unhideWhenUsed="0"/>
+    <w:lsdException w:name="Medium List 1 Accent 6" w:semiHidden="0" w:uiPriority="65" w:unhideWhenUsed="0"/>
+    <w:lsdException w:name="Medium List 2 Accent 6" w:semiHidden="0" w:uiPriority="66" w:unhideWhenUsed="0"/>
+    <w:lsdException w:name="Medium Grid 1 Accent 6" w:semiHidden="0" w:uiPriority="67" w:unhideWhenUsed="0"/>
+    <w:lsdException w:name="Medium Grid 2 Accent 6" w:semiHidden="0" w:uiPriority="68" w:unhideWhenUsed="0"/>
+    <w:lsdException w:name="Medium Grid 3 Accent 6" w:semiHidden="0" w:uiPriority="69" w:unhideWhenUsed="0"/>
+    <w:lsdException w:name="Dark List Accent 6" w:semiHidden="0" w:uiPriority="70" w:unhideWhenUsed="0"/>
+    <w:lsdException w:name="Colorful Shading Accent 6" w:semiHidden="0" w:uiPriority="71" w:unhideWhenUsed="0"/>
+    <w:lsdException w:name="Colorful List Accent 6" w:semiHidden="0" w:uiPriority="72" w:unhideWhenUsed="0"/>
+    <w:lsdException w:name="Colorful Grid Accent 6" w:semiHidden="0" w:uiPriority="73" w:unhideWhenUsed="0"/>
+    <w:lsdException w:name="Subtle Emphasis" w:semiHidden="0" w:uiPriority="19" w:unhideWhenUsed="0" w:qFormat="1"/>
+    <w:lsdException w:name="Intense Emphasis" w:semiHidden="0" w:uiPriority="21" w:unhideWhenUsed="0" w:qFormat="1"/>
+    <w:lsdException w:name="Subtle Reference" w:semiHidden="0" w:uiPriority="31" w:unhideWhenUsed="0" w:qFormat="1"/>
+    <w:lsdException w:name="Intense Reference" w:semiHidden="0" w:uiPriority="32" w:unhideWhenUsed="0" w:qFormat="1"/>
+    <w:lsdException w:name="Book Title" w:semiHidden="0" w:uiPriority="33" w:unhideWhenUsed="0" w:qFormat="1"/>
+    <w:lsdException w:name="Bibliography" w:uiPriority="37"/>
+    <w:lsdException w:name="TOC Heading" w:uiPriority="39" w:qFormat="1"/>
   </w:latentStyles>
   <w:style w:type="paragraph" w:default="1" w:styleId="Normalny">
     <w:name w:val="Normal"/>
@@ -1921,6 +1841,422 @@
       <w:color w:val="2F5496" w:themeColor="accent1" w:themeShade="BF"/>
       <w:sz w:val="26"/>
       <w:szCs w:val="26"/>
+    </w:rPr>
+  </w:style>
+  <w:style w:type="paragraph" w:styleId="Tekstdymka">
+    <w:name w:val="Balloon Text"/>
+    <w:basedOn w:val="Normalny"/>
+    <w:link w:val="TekstdymkaZnak"/>
+    <w:uiPriority w:val="99"/>
+    <w:semiHidden/>
+    <w:unhideWhenUsed/>
+    <w:rsid w:val="001256A6"/>
+    <w:pPr>
+      <w:spacing w:after="0" w:line="240" w:lineRule="auto"/>
+    </w:pPr>
+    <w:rPr>
+      <w:rFonts w:ascii="Tahoma" w:hAnsi="Tahoma" w:cs="Tahoma"/>
+      <w:sz w:val="16"/>
+      <w:szCs w:val="16"/>
+    </w:rPr>
+  </w:style>
+  <w:style w:type="character" w:customStyle="1" w:styleId="TekstdymkaZnak">
+    <w:name w:val="Tekst dymka Znak"/>
+    <w:basedOn w:val="Domylnaczcionkaakapitu"/>
+    <w:link w:val="Tekstdymka"/>
+    <w:uiPriority w:val="99"/>
+    <w:semiHidden/>
+    <w:rsid w:val="001256A6"/>
+    <w:rPr>
+      <w:rFonts w:ascii="Tahoma" w:hAnsi="Tahoma" w:cs="Tahoma"/>
+      <w:sz w:val="16"/>
+      <w:szCs w:val="16"/>
+    </w:rPr>
+  </w:style>
+</w:styles>
+</file>
+
+<file path=word/stylesWithEffects.xml><?xml version="1.0" encoding="utf-8"?>
+<w:styles xmlns:wpc="http://schemas.microsoft.com/office/word/2010/wordprocessingCanvas" xmlns:mc="http://schemas.openxmlformats.org/markup-compatibility/2006" xmlns:o="urn:schemas-microsoft-com:office:office" xmlns:r="http://schemas.openxmlformats.org/officeDocument/2006/relationships" xmlns:m="http://schemas.openxmlformats.org/officeDocument/2006/math" xmlns:v="urn:schemas-microsoft-com:vml" xmlns:wp14="http://schemas.microsoft.com/office/word/2010/wordprocessingDrawing" xmlns:wp="http://schemas.openxmlformats.org/drawingml/2006/wordprocessingDrawing" xmlns:w10="urn:schemas-microsoft-com:office:word" xmlns:w="http://schemas.openxmlformats.org/wordprocessingml/2006/main" xmlns:w14="http://schemas.microsoft.com/office/word/2010/wordml" xmlns:wpg="http://schemas.microsoft.com/office/word/2010/wordprocessingGroup" xmlns:wpi="http://schemas.microsoft.com/office/word/2010/wordprocessingInk" xmlns:wne="http://schemas.microsoft.com/office/word/2006/wordml" xmlns:wps="http://schemas.microsoft.com/office/word/2010/wordprocessingShape" mc:Ignorable="w14 wp14">
+  <w:docDefaults>
+    <w:rPrDefault>
+      <w:rPr>
+        <w:rFonts w:asciiTheme="minorHAnsi" w:eastAsiaTheme="minorHAnsi" w:hAnsiTheme="minorHAnsi" w:cstheme="minorBidi"/>
+        <w:sz w:val="22"/>
+        <w:szCs w:val="22"/>
+        <w:lang w:val="pl-PL" w:eastAsia="en-US" w:bidi="ar-SA"/>
+      </w:rPr>
+    </w:rPrDefault>
+    <w:pPrDefault>
+      <w:pPr>
+        <w:spacing w:after="160" w:line="259" w:lineRule="auto"/>
+      </w:pPr>
+    </w:pPrDefault>
+  </w:docDefaults>
+  <w:latentStyles w:defLockedState="0" w:defUIPriority="99" w:defSemiHidden="1" w:defUnhideWhenUsed="1" w:defQFormat="0" w:count="267">
+    <w:lsdException w:name="Normal" w:semiHidden="0" w:uiPriority="0" w:unhideWhenUsed="0" w:qFormat="1"/>
+    <w:lsdException w:name="heading 1" w:semiHidden="0" w:uiPriority="9" w:unhideWhenUsed="0" w:qFormat="1"/>
+    <w:lsdException w:name="heading 2" w:uiPriority="9" w:qFormat="1"/>
+    <w:lsdException w:name="heading 3" w:uiPriority="9" w:qFormat="1"/>
+    <w:lsdException w:name="heading 4" w:uiPriority="9" w:qFormat="1"/>
+    <w:lsdException w:name="heading 5" w:uiPriority="9" w:qFormat="1"/>
+    <w:lsdException w:name="heading 6" w:uiPriority="9" w:qFormat="1"/>
+    <w:lsdException w:name="heading 7" w:uiPriority="9" w:qFormat="1"/>
+    <w:lsdException w:name="heading 8" w:uiPriority="9" w:qFormat="1"/>
+    <w:lsdException w:name="heading 9" w:uiPriority="9" w:qFormat="1"/>
+    <w:lsdException w:name="toc 1" w:uiPriority="39"/>
+    <w:lsdException w:name="toc 2" w:uiPriority="39"/>
+    <w:lsdException w:name="toc 3" w:uiPriority="39"/>
+    <w:lsdException w:name="toc 4" w:uiPriority="39"/>
+    <w:lsdException w:name="toc 5" w:uiPriority="39"/>
+    <w:lsdException w:name="toc 6" w:uiPriority="39"/>
+    <w:lsdException w:name="toc 7" w:uiPriority="39"/>
+    <w:lsdException w:name="toc 8" w:uiPriority="39"/>
+    <w:lsdException w:name="toc 9" w:uiPriority="39"/>
+    <w:lsdException w:name="caption" w:uiPriority="35" w:qFormat="1"/>
+    <w:lsdException w:name="Title" w:semiHidden="0" w:uiPriority="10" w:unhideWhenUsed="0" w:qFormat="1"/>
+    <w:lsdException w:name="Default Paragraph Font" w:uiPriority="1"/>
+    <w:lsdException w:name="Subtitle" w:semiHidden="0" w:uiPriority="11" w:unhideWhenUsed="0" w:qFormat="1"/>
+    <w:lsdException w:name="Strong" w:semiHidden="0" w:uiPriority="22" w:unhideWhenUsed="0" w:qFormat="1"/>
+    <w:lsdException w:name="Emphasis" w:semiHidden="0" w:uiPriority="20" w:unhideWhenUsed="0" w:qFormat="1"/>
+    <w:lsdException w:name="Table Grid" w:semiHidden="0" w:uiPriority="39" w:unhideWhenUsed="0"/>
+    <w:lsdException w:name="Placeholder Text" w:unhideWhenUsed="0"/>
+    <w:lsdException w:name="No Spacing" w:semiHidden="0" w:uiPriority="1" w:unhideWhenUsed="0" w:qFormat="1"/>
+    <w:lsdException w:name="Light Shading" w:semiHidden="0" w:uiPriority="60" w:unhideWhenUsed="0"/>
+    <w:lsdException w:name="Light List" w:semiHidden="0" w:uiPriority="61" w:unhideWhenUsed="0"/>
+    <w:lsdException w:name="Light Grid" w:semiHidden="0" w:uiPriority="62" w:unhideWhenUsed="0"/>
+    <w:lsdException w:name="Medium Shading 1" w:semiHidden="0" w:uiPriority="63" w:unhideWhenUsed="0"/>
+    <w:lsdException w:name="Medium Shading 2" w:semiHidden="0" w:uiPriority="64" w:unhideWhenUsed="0"/>
+    <w:lsdException w:name="Medium List 1" w:semiHidden="0" w:uiPriority="65" w:unhideWhenUsed="0"/>
+    <w:lsdException w:name="Medium List 2" w:semiHidden="0" w:uiPriority="66" w:unhideWhenUsed="0"/>
+    <w:lsdException w:name="Medium Grid 1" w:semiHidden="0" w:uiPriority="67" w:unhideWhenUsed="0"/>
+    <w:lsdException w:name="Medium Grid 2" w:semiHidden="0" w:uiPriority="68" w:unhideWhenUsed="0"/>
+    <w:lsdException w:name="Medium Grid 3" w:semiHidden="0" w:uiPriority="69" w:unhideWhenUsed="0"/>
+    <w:lsdException w:name="Dark List" w:semiHidden="0" w:uiPriority="70" w:unhideWhenUsed="0"/>
+    <w:lsdException w:name="Colorful Shading" w:semiHidden="0" w:uiPriority="71" w:unhideWhenUsed="0"/>
+    <w:lsdException w:name="Colorful List" w:semiHidden="0" w:uiPriority="72" w:unhideWhenUsed="0"/>
+    <w:lsdException w:name="Colorful Grid" w:semiHidden="0" w:uiPriority="73" w:unhideWhenUsed="0"/>
+    <w:lsdException w:name="Light Shading Accent 1" w:semiHidden="0" w:uiPriority="60" w:unhideWhenUsed="0"/>
+    <w:lsdException w:name="Light List Accent 1" w:semiHidden="0" w:uiPriority="61" w:unhideWhenUsed="0"/>
+    <w:lsdException w:name="Light Grid Accent 1" w:semiHidden="0" w:uiPriority="62" w:unhideWhenUsed="0"/>
+    <w:lsdException w:name="Medium Shading 1 Accent 1" w:semiHidden="0" w:uiPriority="63" w:unhideWhenUsed="0"/>
+    <w:lsdException w:name="Medium Shading 2 Accent 1" w:semiHidden="0" w:uiPriority="64" w:unhideWhenUsed="0"/>
+    <w:lsdException w:name="Medium List 1 Accent 1" w:semiHidden="0" w:uiPriority="65" w:unhideWhenUsed="0"/>
+    <w:lsdException w:name="Revision" w:unhideWhenUsed="0"/>
+    <w:lsdException w:name="List Paragraph" w:semiHidden="0" w:uiPriority="34" w:unhideWhenUsed="0" w:qFormat="1"/>
+    <w:lsdException w:name="Quote" w:semiHidden="0" w:uiPriority="29" w:unhideWhenUsed="0" w:qFormat="1"/>
+    <w:lsdException w:name="Intense Quote" w:semiHidden="0" w:uiPriority="30" w:unhideWhenUsed="0" w:qFormat="1"/>
+    <w:lsdException w:name="Medium List 2 Accent 1" w:semiHidden="0" w:uiPriority="66" w:unhideWhenUsed="0"/>
+    <w:lsdException w:name="Medium Grid 1 Accent 1" w:semiHidden="0" w:uiPriority="67" w:unhideWhenUsed="0"/>
+    <w:lsdException w:name="Medium Grid 2 Accent 1" w:semiHidden="0" w:uiPriority="68" w:unhideWhenUsed="0"/>
+    <w:lsdException w:name="Medium Grid 3 Accent 1" w:semiHidden="0" w:uiPriority="69" w:unhideWhenUsed="0"/>
+    <w:lsdException w:name="Dark List Accent 1" w:semiHidden="0" w:uiPriority="70" w:unhideWhenUsed="0"/>
+    <w:lsdException w:name="Colorful Shading Accent 1" w:semiHidden="0" w:uiPriority="71" w:unhideWhenUsed="0"/>
+    <w:lsdException w:name="Colorful List Accent 1" w:semiHidden="0" w:uiPriority="72" w:unhideWhenUsed="0"/>
+    <w:lsdException w:name="Colorful Grid Accent 1" w:semiHidden="0" w:uiPriority="73" w:unhideWhenUsed="0"/>
+    <w:lsdException w:name="Light Shading Accent 2" w:semiHidden="0" w:uiPriority="60" w:unhideWhenUsed="0"/>
+    <w:lsdException w:name="Light List Accent 2" w:semiHidden="0" w:uiPriority="61" w:unhideWhenUsed="0"/>
+    <w:lsdException w:name="Light Grid Accent 2" w:semiHidden="0" w:uiPriority="62" w:unhideWhenUsed="0"/>
+    <w:lsdException w:name="Medium Shading 1 Accent 2" w:semiHidden="0" w:uiPriority="63" w:unhideWhenUsed="0"/>
+    <w:lsdException w:name="Medium Shading 2 Accent 2" w:semiHidden="0" w:uiPriority="64" w:unhideWhenUsed="0"/>
+    <w:lsdException w:name="Medium List 1 Accent 2" w:semiHidden="0" w:uiPriority="65" w:unhideWhenUsed="0"/>
+    <w:lsdException w:name="Medium List 2 Accent 2" w:semiHidden="0" w:uiPriority="66" w:unhideWhenUsed="0"/>
+    <w:lsdException w:name="Medium Grid 1 Accent 2" w:semiHidden="0" w:uiPriority="67" w:unhideWhenUsed="0"/>
+    <w:lsdException w:name="Medium Grid 2 Accent 2" w:semiHidden="0" w:uiPriority="68" w:unhideWhenUsed="0"/>
+    <w:lsdException w:name="Medium Grid 3 Accent 2" w:semiHidden="0" w:uiPriority="69" w:unhideWhenUsed="0"/>
+    <w:lsdException w:name="Dark List Accent 2" w:semiHidden="0" w:uiPriority="70" w:unhideWhenUsed="0"/>
+    <w:lsdException w:name="Colorful Shading Accent 2" w:semiHidden="0" w:uiPriority="71" w:unhideWhenUsed="0"/>
+    <w:lsdException w:name="Colorful List Accent 2" w:semiHidden="0" w:uiPriority="72" w:unhideWhenUsed="0"/>
+    <w:lsdException w:name="Colorful Grid Accent 2" w:semiHidden="0" w:uiPriority="73" w:unhideWhenUsed="0"/>
+    <w:lsdException w:name="Light Shading Accent 3" w:semiHidden="0" w:uiPriority="60" w:unhideWhenUsed="0"/>
+    <w:lsdException w:name="Light List Accent 3" w:semiHidden="0" w:uiPriority="61" w:unhideWhenUsed="0"/>
+    <w:lsdException w:name="Light Grid Accent 3" w:semiHidden="0" w:uiPriority="62" w:unhideWhenUsed="0"/>
+    <w:lsdException w:name="Medium Shading 1 Accent 3" w:semiHidden="0" w:uiPriority="63" w:unhideWhenUsed="0"/>
+    <w:lsdException w:name="Medium Shading 2 Accent 3" w:semiHidden="0" w:uiPriority="64" w:unhideWhenUsed="0"/>
+    <w:lsdException w:name="Medium List 1 Accent 3" w:semiHidden="0" w:uiPriority="65" w:unhideWhenUsed="0"/>
+    <w:lsdException w:name="Medium List 2 Accent 3" w:semiHidden="0" w:uiPriority="66" w:unhideWhenUsed="0"/>
+    <w:lsdException w:name="Medium Grid 1 Accent 3" w:semiHidden="0" w:uiPriority="67" w:unhideWhenUsed="0"/>
+    <w:lsdException w:name="Medium Grid 2 Accent 3" w:semiHidden="0" w:uiPriority="68" w:unhideWhenUsed="0"/>
+    <w:lsdException w:name="Medium Grid 3 Accent 3" w:semiHidden="0" w:uiPriority="69" w:unhideWhenUsed="0"/>
+    <w:lsdException w:name="Dark List Accent 3" w:semiHidden="0" w:uiPriority="70" w:unhideWhenUsed="0"/>
+    <w:lsdException w:name="Colorful Shading Accent 3" w:semiHidden="0" w:uiPriority="71" w:unhideWhenUsed="0"/>
+    <w:lsdException w:name="Colorful List Accent 3" w:semiHidden="0" w:uiPriority="72" w:unhideWhenUsed="0"/>
+    <w:lsdException w:name="Colorful Grid Accent 3" w:semiHidden="0" w:uiPriority="73" w:unhideWhenUsed="0"/>
+    <w:lsdException w:name="Light Shading Accent 4" w:semiHidden="0" w:uiPriority="60" w:unhideWhenUsed="0"/>
+    <w:lsdException w:name="Light List Accent 4" w:semiHidden="0" w:uiPriority="61" w:unhideWhenUsed="0"/>
+    <w:lsdException w:name="Light Grid Accent 4" w:semiHidden="0" w:uiPriority="62" w:unhideWhenUsed="0"/>
+    <w:lsdException w:name="Medium Shading 1 Accent 4" w:semiHidden="0" w:uiPriority="63" w:unhideWhenUsed="0"/>
+    <w:lsdException w:name="Medium Shading 2 Accent 4" w:semiHidden="0" w:uiPriority="64" w:unhideWhenUsed="0"/>
+    <w:lsdException w:name="Medium List 1 Accent 4" w:semiHidden="0" w:uiPriority="65" w:unhideWhenUsed="0"/>
+    <w:lsdException w:name="Medium List 2 Accent 4" w:semiHidden="0" w:uiPriority="66" w:unhideWhenUsed="0"/>
+    <w:lsdException w:name="Medium Grid 1 Accent 4" w:semiHidden="0" w:uiPriority="67" w:unhideWhenUsed="0"/>
+    <w:lsdException w:name="Medium Grid 2 Accent 4" w:semiHidden="0" w:uiPriority="68" w:unhideWhenUsed="0"/>
+    <w:lsdException w:name="Medium Grid 3 Accent 4" w:semiHidden="0" w:uiPriority="69" w:unhideWhenUsed="0"/>
+    <w:lsdException w:name="Dark List Accent 4" w:semiHidden="0" w:uiPriority="70" w:unhideWhenUsed="0"/>
+    <w:lsdException w:name="Colorful Shading Accent 4" w:semiHidden="0" w:uiPriority="71" w:unhideWhenUsed="0"/>
+    <w:lsdException w:name="Colorful List Accent 4" w:semiHidden="0" w:uiPriority="72" w:unhideWhenUsed="0"/>
+    <w:lsdException w:name="Colorful Grid Accent 4" w:semiHidden="0" w:uiPriority="73" w:unhideWhenUsed="0"/>
+    <w:lsdException w:name="Light Shading Accent 5" w:semiHidden="0" w:uiPriority="60" w:unhideWhenUsed="0"/>
+    <w:lsdException w:name="Light List Accent 5" w:semiHidden="0" w:uiPriority="61" w:unhideWhenUsed="0"/>
+    <w:lsdException w:name="Light Grid Accent 5" w:semiHidden="0" w:uiPriority="62" w:unhideWhenUsed="0"/>
+    <w:lsdException w:name="Medium Shading 1 Accent 5" w:semiHidden="0" w:uiPriority="63" w:unhideWhenUsed="0"/>
+    <w:lsdException w:name="Medium Shading 2 Accent 5" w:semiHidden="0" w:uiPriority="64" w:unhideWhenUsed="0"/>
+    <w:lsdException w:name="Medium List 1 Accent 5" w:semiHidden="0" w:uiPriority="65" w:unhideWhenUsed="0"/>
+    <w:lsdException w:name="Medium List 2 Accent 5" w:semiHidden="0" w:uiPriority="66" w:unhideWhenUsed="0"/>
+    <w:lsdException w:name="Medium Grid 1 Accent 5" w:semiHidden="0" w:uiPriority="67" w:unhideWhenUsed="0"/>
+    <w:lsdException w:name="Medium Grid 2 Accent 5" w:semiHidden="0" w:uiPriority="68" w:unhideWhenUsed="0"/>
+    <w:lsdException w:name="Medium Grid 3 Accent 5" w:semiHidden="0" w:uiPriority="69" w:unhideWhenUsed="0"/>
+    <w:lsdException w:name="Dark List Accent 5" w:semiHidden="0" w:uiPriority="70" w:unhideWhenUsed="0"/>
+    <w:lsdException w:name="Colorful Shading Accent 5" w:semiHidden="0" w:uiPriority="71" w:unhideWhenUsed="0"/>
+    <w:lsdException w:name="Colorful List Accent 5" w:semiHidden="0" w:uiPriority="72" w:unhideWhenUsed="0"/>
+    <w:lsdException w:name="Colorful Grid Accent 5" w:semiHidden="0" w:uiPriority="73" w:unhideWhenUsed="0"/>
+    <w:lsdException w:name="Light Shading Accent 6" w:semiHidden="0" w:uiPriority="60" w:unhideWhenUsed="0"/>
+    <w:lsdException w:name="Light List Accent 6" w:semiHidden="0" w:uiPriority="61" w:unhideWhenUsed="0"/>
+    <w:lsdException w:name="Light Grid Accent 6" w:semiHidden="0" w:uiPriority="62" w:unhideWhenUsed="0"/>
+    <w:lsdException w:name="Medium Shading 1 Accent 6" w:semiHidden="0" w:uiPriority="63" w:unhideWhenUsed="0"/>
+    <w:lsdException w:name="Medium Shading 2 Accent 6" w:semiHidden="0" w:uiPriority="64" w:unhideWhenUsed="0"/>
+    <w:lsdException w:name="Medium List 1 Accent 6" w:semiHidden="0" w:uiPriority="65" w:unhideWhenUsed="0"/>
+    <w:lsdException w:name="Medium List 2 Accent 6" w:semiHidden="0" w:uiPriority="66" w:unhideWhenUsed="0"/>
+    <w:lsdException w:name="Medium Grid 1 Accent 6" w:semiHidden="0" w:uiPriority="67" w:unhideWhenUsed="0"/>
+    <w:lsdException w:name="Medium Grid 2 Accent 6" w:semiHidden="0" w:uiPriority="68" w:unhideWhenUsed="0"/>
+    <w:lsdException w:name="Medium Grid 3 Accent 6" w:semiHidden="0" w:uiPriority="69" w:unhideWhenUsed="0"/>
+    <w:lsdException w:name="Dark List Accent 6" w:semiHidden="0" w:uiPriority="70" w:unhideWhenUsed="0"/>
+    <w:lsdException w:name="Colorful Shading Accent 6" w:semiHidden="0" w:uiPriority="71" w:unhideWhenUsed="0"/>
+    <w:lsdException w:name="Colorful List Accent 6" w:semiHidden="0" w:uiPriority="72" w:unhideWhenUsed="0"/>
+    <w:lsdException w:name="Colorful Grid Accent 6" w:semiHidden="0" w:uiPriority="73" w:unhideWhenUsed="0"/>
+    <w:lsdException w:name="Subtle Emphasis" w:semiHidden="0" w:uiPriority="19" w:unhideWhenUsed="0" w:qFormat="1"/>
+    <w:lsdException w:name="Intense Emphasis" w:semiHidden="0" w:uiPriority="21" w:unhideWhenUsed="0" w:qFormat="1"/>
+    <w:lsdException w:name="Subtle Reference" w:semiHidden="0" w:uiPriority="31" w:unhideWhenUsed="0" w:qFormat="1"/>
+    <w:lsdException w:name="Intense Reference" w:semiHidden="0" w:uiPriority="32" w:unhideWhenUsed="0" w:qFormat="1"/>
+    <w:lsdException w:name="Book Title" w:semiHidden="0" w:uiPriority="33" w:unhideWhenUsed="0" w:qFormat="1"/>
+    <w:lsdException w:name="Bibliography" w:uiPriority="37"/>
+    <w:lsdException w:name="TOC Heading" w:uiPriority="39" w:qFormat="1"/>
+  </w:latentStyles>
+  <w:style w:type="paragraph" w:default="1" w:styleId="Normalny">
+    <w:name w:val="Normal"/>
+    <w:qFormat/>
+  </w:style>
+  <w:style w:type="paragraph" w:styleId="Nagwek1">
+    <w:name w:val="heading 1"/>
+    <w:basedOn w:val="Normalny"/>
+    <w:next w:val="Normalny"/>
+    <w:link w:val="Nagwek1Znak"/>
+    <w:uiPriority w:val="9"/>
+    <w:qFormat/>
+    <w:rsid w:val="00B958B0"/>
+    <w:pPr>
+      <w:keepNext/>
+      <w:keepLines/>
+      <w:spacing w:before="240" w:after="0"/>
+      <w:outlineLvl w:val="0"/>
+    </w:pPr>
+    <w:rPr>
+      <w:rFonts w:asciiTheme="majorHAnsi" w:eastAsiaTheme="majorEastAsia" w:hAnsiTheme="majorHAnsi" w:cstheme="majorBidi"/>
+      <w:color w:val="2F5496" w:themeColor="accent1" w:themeShade="BF"/>
+      <w:sz w:val="32"/>
+      <w:szCs w:val="32"/>
+    </w:rPr>
+  </w:style>
+  <w:style w:type="paragraph" w:styleId="Nagwek2">
+    <w:name w:val="heading 2"/>
+    <w:basedOn w:val="Normalny"/>
+    <w:next w:val="Normalny"/>
+    <w:link w:val="Nagwek2Znak"/>
+    <w:uiPriority w:val="9"/>
+    <w:unhideWhenUsed/>
+    <w:qFormat/>
+    <w:rsid w:val="009E79C4"/>
+    <w:pPr>
+      <w:keepNext/>
+      <w:keepLines/>
+      <w:spacing w:before="40" w:after="0"/>
+      <w:outlineLvl w:val="1"/>
+    </w:pPr>
+    <w:rPr>
+      <w:rFonts w:asciiTheme="majorHAnsi" w:eastAsiaTheme="majorEastAsia" w:hAnsiTheme="majorHAnsi" w:cstheme="majorBidi"/>
+      <w:color w:val="2F5496" w:themeColor="accent1" w:themeShade="BF"/>
+      <w:sz w:val="26"/>
+      <w:szCs w:val="26"/>
+    </w:rPr>
+  </w:style>
+  <w:style w:type="character" w:default="1" w:styleId="Domylnaczcionkaakapitu">
+    <w:name w:val="Default Paragraph Font"/>
+    <w:uiPriority w:val="1"/>
+    <w:semiHidden/>
+    <w:unhideWhenUsed/>
+  </w:style>
+  <w:style w:type="table" w:default="1" w:styleId="Standardowy">
+    <w:name w:val="Normal Table"/>
+    <w:uiPriority w:val="99"/>
+    <w:semiHidden/>
+    <w:unhideWhenUsed/>
+    <w:tblPr>
+      <w:tblInd w:w="0" w:type="dxa"/>
+      <w:tblCellMar>
+        <w:top w:w="0" w:type="dxa"/>
+        <w:left w:w="108" w:type="dxa"/>
+        <w:bottom w:w="0" w:type="dxa"/>
+        <w:right w:w="108" w:type="dxa"/>
+      </w:tblCellMar>
+    </w:tblPr>
+  </w:style>
+  <w:style w:type="numbering" w:default="1" w:styleId="Bezlisty">
+    <w:name w:val="No List"/>
+    <w:uiPriority w:val="99"/>
+    <w:semiHidden/>
+    <w:unhideWhenUsed/>
+  </w:style>
+  <w:style w:type="paragraph" w:styleId="Nagwek">
+    <w:name w:val="header"/>
+    <w:basedOn w:val="Normalny"/>
+    <w:link w:val="NagwekZnak"/>
+    <w:uiPriority w:val="99"/>
+    <w:unhideWhenUsed/>
+    <w:rsid w:val="002B41AC"/>
+    <w:pPr>
+      <w:tabs>
+        <w:tab w:val="center" w:pos="4536"/>
+        <w:tab w:val="right" w:pos="9072"/>
+      </w:tabs>
+      <w:spacing w:after="0" w:line="240" w:lineRule="auto"/>
+    </w:pPr>
+  </w:style>
+  <w:style w:type="character" w:customStyle="1" w:styleId="NagwekZnak">
+    <w:name w:val="Nagłówek Znak"/>
+    <w:basedOn w:val="Domylnaczcionkaakapitu"/>
+    <w:link w:val="Nagwek"/>
+    <w:uiPriority w:val="99"/>
+    <w:rsid w:val="002B41AC"/>
+  </w:style>
+  <w:style w:type="paragraph" w:styleId="Stopka">
+    <w:name w:val="footer"/>
+    <w:basedOn w:val="Normalny"/>
+    <w:link w:val="StopkaZnak"/>
+    <w:uiPriority w:val="99"/>
+    <w:unhideWhenUsed/>
+    <w:rsid w:val="002B41AC"/>
+    <w:pPr>
+      <w:tabs>
+        <w:tab w:val="center" w:pos="4536"/>
+        <w:tab w:val="right" w:pos="9072"/>
+      </w:tabs>
+      <w:spacing w:after="0" w:line="240" w:lineRule="auto"/>
+    </w:pPr>
+  </w:style>
+  <w:style w:type="character" w:customStyle="1" w:styleId="StopkaZnak">
+    <w:name w:val="Stopka Znak"/>
+    <w:basedOn w:val="Domylnaczcionkaakapitu"/>
+    <w:link w:val="Stopka"/>
+    <w:uiPriority w:val="99"/>
+    <w:rsid w:val="002B41AC"/>
+  </w:style>
+  <w:style w:type="character" w:customStyle="1" w:styleId="Nagwek1Znak">
+    <w:name w:val="Nagłówek 1 Znak"/>
+    <w:basedOn w:val="Domylnaczcionkaakapitu"/>
+    <w:link w:val="Nagwek1"/>
+    <w:uiPriority w:val="9"/>
+    <w:rsid w:val="00B958B0"/>
+    <w:rPr>
+      <w:rFonts w:asciiTheme="majorHAnsi" w:eastAsiaTheme="majorEastAsia" w:hAnsiTheme="majorHAnsi" w:cstheme="majorBidi"/>
+      <w:color w:val="2F5496" w:themeColor="accent1" w:themeShade="BF"/>
+      <w:sz w:val="32"/>
+      <w:szCs w:val="32"/>
+    </w:rPr>
+  </w:style>
+  <w:style w:type="paragraph" w:styleId="Tytu">
+    <w:name w:val="Title"/>
+    <w:basedOn w:val="Normalny"/>
+    <w:next w:val="Normalny"/>
+    <w:link w:val="TytuZnak"/>
+    <w:uiPriority w:val="10"/>
+    <w:qFormat/>
+    <w:rsid w:val="00B958B0"/>
+    <w:pPr>
+      <w:spacing w:after="0" w:line="240" w:lineRule="auto"/>
+      <w:contextualSpacing/>
+    </w:pPr>
+    <w:rPr>
+      <w:rFonts w:asciiTheme="majorHAnsi" w:eastAsiaTheme="majorEastAsia" w:hAnsiTheme="majorHAnsi" w:cstheme="majorBidi"/>
+      <w:spacing w:val="-10"/>
+      <w:kern w:val="28"/>
+      <w:sz w:val="56"/>
+      <w:szCs w:val="56"/>
+    </w:rPr>
+  </w:style>
+  <w:style w:type="character" w:customStyle="1" w:styleId="TytuZnak">
+    <w:name w:val="Tytuł Znak"/>
+    <w:basedOn w:val="Domylnaczcionkaakapitu"/>
+    <w:link w:val="Tytu"/>
+    <w:uiPriority w:val="10"/>
+    <w:rsid w:val="00B958B0"/>
+    <w:rPr>
+      <w:rFonts w:asciiTheme="majorHAnsi" w:eastAsiaTheme="majorEastAsia" w:hAnsiTheme="majorHAnsi" w:cstheme="majorBidi"/>
+      <w:spacing w:val="-10"/>
+      <w:kern w:val="28"/>
+      <w:sz w:val="56"/>
+      <w:szCs w:val="56"/>
+    </w:rPr>
+  </w:style>
+  <w:style w:type="paragraph" w:styleId="Legenda">
+    <w:name w:val="caption"/>
+    <w:basedOn w:val="Normalny"/>
+    <w:next w:val="Normalny"/>
+    <w:uiPriority w:val="35"/>
+    <w:unhideWhenUsed/>
+    <w:qFormat/>
+    <w:rsid w:val="00596CEF"/>
+    <w:pPr>
+      <w:spacing w:after="200" w:line="240" w:lineRule="auto"/>
+    </w:pPr>
+    <w:rPr>
+      <w:i/>
+      <w:iCs/>
+      <w:color w:val="44546A" w:themeColor="text2"/>
+      <w:sz w:val="18"/>
+      <w:szCs w:val="18"/>
+    </w:rPr>
+  </w:style>
+  <w:style w:type="character" w:customStyle="1" w:styleId="Nagwek2Znak">
+    <w:name w:val="Nagłówek 2 Znak"/>
+    <w:basedOn w:val="Domylnaczcionkaakapitu"/>
+    <w:link w:val="Nagwek2"/>
+    <w:uiPriority w:val="9"/>
+    <w:rsid w:val="009E79C4"/>
+    <w:rPr>
+      <w:rFonts w:asciiTheme="majorHAnsi" w:eastAsiaTheme="majorEastAsia" w:hAnsiTheme="majorHAnsi" w:cstheme="majorBidi"/>
+      <w:color w:val="2F5496" w:themeColor="accent1" w:themeShade="BF"/>
+      <w:sz w:val="26"/>
+      <w:szCs w:val="26"/>
+    </w:rPr>
+  </w:style>
+  <w:style w:type="paragraph" w:styleId="Tekstdymka">
+    <w:name w:val="Balloon Text"/>
+    <w:basedOn w:val="Normalny"/>
+    <w:link w:val="TekstdymkaZnak"/>
+    <w:uiPriority w:val="99"/>
+    <w:semiHidden/>
+    <w:unhideWhenUsed/>
+    <w:rsid w:val="001256A6"/>
+    <w:pPr>
+      <w:spacing w:after="0" w:line="240" w:lineRule="auto"/>
+    </w:pPr>
+    <w:rPr>
+      <w:rFonts w:ascii="Tahoma" w:hAnsi="Tahoma" w:cs="Tahoma"/>
+      <w:sz w:val="16"/>
+      <w:szCs w:val="16"/>
+    </w:rPr>
+  </w:style>
+  <w:style w:type="character" w:customStyle="1" w:styleId="TekstdymkaZnak">
+    <w:name w:val="Tekst dymka Znak"/>
+    <w:basedOn w:val="Domylnaczcionkaakapitu"/>
+    <w:link w:val="Tekstdymka"/>
+    <w:uiPriority w:val="99"/>
+    <w:semiHidden/>
+    <w:rsid w:val="001256A6"/>
+    <w:rPr>
+      <w:rFonts w:ascii="Tahoma" w:hAnsi="Tahoma" w:cs="Tahoma"/>
+      <w:sz w:val="16"/>
+      <w:szCs w:val="16"/>
     </w:rPr>
   </w:style>
 </w:styles>
@@ -1969,7 +2305,7 @@
     </a:clrScheme>
     <a:fontScheme name="Pakiet Office">
       <a:majorFont>
-        <a:latin typeface="Calibri Light" panose="020F0302020204030204"/>
+        <a:latin typeface="Calibri Light"/>
         <a:ea typeface=""/>
         <a:cs typeface=""/>
         <a:font script="Jpan" typeface="游ゴシック Light"/>
@@ -2021,7 +2357,7 @@
         <a:font script="Tfng" typeface="Ebrima"/>
       </a:majorFont>
       <a:minorFont>
-        <a:latin typeface="Calibri" panose="020F0502020204030204"/>
+        <a:latin typeface="Calibri"/>
         <a:ea typeface=""/>
         <a:cs typeface=""/>
         <a:font script="Jpan" typeface="游明朝"/>
@@ -2215,7 +2551,7 @@
   <a:extraClrSchemeLst/>
   <a:extLst>
     <a:ext uri="{05A4C25C-085E-4340-85A3-A5531E510DB2}">
-      <thm15:themeFamily xmlns:thm15="http://schemas.microsoft.com/office/thememl/2012/main" name="Office Theme" id="{62F939B6-93AF-4DB8-9C6B-D6C7DFDC589F}" vid="{4A3C46E8-61CC-4603-A589-7422A47A8E4A}"/>
+      <thm15:themeFamily xmlns:thm15="http://schemas.microsoft.com/office/thememl/2012/main" xmlns="" name="Office Theme" id="{62F939B6-93AF-4DB8-9C6B-D6C7DFDC589F}" vid="{4A3C46E8-61CC-4603-A589-7422A47A8E4A}"/>
     </a:ext>
   </a:extLst>
 </a:theme>
@@ -2226,7 +2562,7 @@
 </file>
 
 <file path=customXml/itemProps1.xml><?xml version="1.0" encoding="utf-8"?>
-<ds:datastoreItem xmlns:ds="http://schemas.openxmlformats.org/officeDocument/2006/customXml" ds:itemID="{3D4996A5-6B93-4E74-8EF1-1E9D27F6D7C2}">
+<ds:datastoreItem xmlns:ds="http://schemas.openxmlformats.org/officeDocument/2006/customXml" ds:itemID="{EA7282B4-5E33-442D-B255-26FD8DEF51D5}">
   <ds:schemaRefs>
     <ds:schemaRef ds:uri="http://schemas.openxmlformats.org/officeDocument/2006/bibliography"/>
   </ds:schemaRefs>

</xml_diff>